<commit_message>
clean up instructions, was missing services.asp
git-svn-id: https://tor.ern.nps.edu/svn/proj/labtainer/trunk@2423 ed162e55-3153-4343-a18d-e086fa355ed4
</commit_message>
<xml_diff>
--- a/labs/plc-forensics/docs/plc-forensics.docx
+++ b/labs/plc-forensics/docs/plc-forensics.docx
@@ -104,10 +104,7 @@
     <w:p>
       <w:pPr>
         <w:pStyle w:val="Normal"/>
-        <w:rPr>
-          <w:sz w:val="24"/>
-          <w:szCs w:val="24"/>
-        </w:rPr>
+        <w:rPr/>
       </w:pPr>
       <w:r>
         <w:rPr>
@@ -122,7 +119,23 @@
           <w:sz w:val="24"/>
           <w:szCs w:val="24"/>
         </w:rPr>
-        <w:t xml:space="preserve">The lab environment is provided by the Labtainer framework, which can be installed and run as described in the Labtainer Student Guide, available at: https://my.nps.edu/web/cisr/labtainers.  Additionally, you will need to use a version of Wireshark that can extract object attributes in a CIP message (e.g., Version 2.2.0). Wireshark should be installed on the Linux host on which Labtainer was installed.The lab is started by typing </w:t>
+        <w:t xml:space="preserve">The lab environment is provided by the Labtainer framework, which can be installed and run as described in the Labtainer Student Guide, available at: https://my.nps.edu/web/cisr/labtainers.  </w:t>
+      </w:r>
+      <w:del w:id="0" w:author="Unknown Author" w:date="2018-08-16T10:38:00Z">
+        <w:r>
+          <w:rPr>
+            <w:sz w:val="24"/>
+            <w:szCs w:val="24"/>
+          </w:rPr>
+          <w:delText>Additionally, you will need to use a version of Wireshark that can extract object attributes in a CIP message (e.g., Version 2.2.0). Wireshark should be installed on the Linux host on which Labtainer was installed.</w:delText>
+        </w:r>
+      </w:del>
+      <w:r>
+        <w:rPr>
+          <w:sz w:val="24"/>
+          <w:szCs w:val="24"/>
+        </w:rPr>
+        <w:t xml:space="preserve">The lab is started by typing </w:t>
       </w:r>
     </w:p>
     <w:p>
@@ -142,30 +155,13 @@
           <w:sz w:val="24"/>
           <w:szCs w:val="24"/>
         </w:rPr>
-        <w:t xml:space="preserve">$ </w:t>
-      </w:r>
-      <w:r>
-        <w:rPr>
-          <w:sz w:val="24"/>
-          <w:szCs w:val="24"/>
-        </w:rPr>
-        <w:t>labtainer</w:t>
-      </w:r>
-      <w:r>
-        <w:rPr>
-          <w:sz w:val="24"/>
-          <w:szCs w:val="24"/>
-        </w:rPr>
-        <w:t xml:space="preserve"> plc-forensics</w:t>
-      </w:r>
-    </w:p>
-    <w:p>
-      <w:pPr>
-        <w:pStyle w:val="Normal"/>
-        <w:rPr>
-          <w:sz w:val="24"/>
-          <w:szCs w:val="24"/>
-        </w:rPr>
+        <w:t>$ labtainer plc-forensics</w:t>
+      </w:r>
+    </w:p>
+    <w:p>
+      <w:pPr>
+        <w:pStyle w:val="Normal"/>
+        <w:rPr/>
       </w:pPr>
       <w:r>
         <w:rPr>
@@ -174,6 +170,33 @@
         </w:rPr>
         <w:t>at your Labtainer workspace directory.</w:t>
       </w:r>
+      <w:ins w:id="1" w:author="Unknown Author" w:date="2018-08-16T10:38:00Z">
+        <w:r>
+          <w:rPr>
+            <w:sz w:val="24"/>
+            <w:szCs w:val="24"/>
+          </w:rPr>
+          <w:t xml:space="preserve">  </w:t>
+        </w:r>
+      </w:ins>
+      <w:ins w:id="2" w:author="Unknown Author" w:date="2018-08-16T10:38:00Z">
+        <w:r>
+          <w:rPr>
+            <w:sz w:val="24"/>
+            <w:szCs w:val="24"/>
+          </w:rPr>
+          <w:t>T</w:t>
+        </w:r>
+      </w:ins>
+      <w:ins w:id="3" w:author="Unknown Author" w:date="2018-08-16T10:39:00Z">
+        <w:r>
+          <w:rPr>
+            <w:sz w:val="24"/>
+            <w:szCs w:val="24"/>
+          </w:rPr>
+          <w:t>hat will display a link to this lab manual, and will create a virtual terminal.</w:t>
+        </w:r>
+      </w:ins>
     </w:p>
     <w:p>
       <w:pPr>
@@ -196,50 +219,149 @@
     <w:p>
       <w:pPr>
         <w:pStyle w:val="Normal"/>
-        <w:rPr>
-          <w:sz w:val="24"/>
-          <w:szCs w:val="24"/>
-        </w:rPr>
-      </w:pPr>
-      <w:r>
-        <w:rPr>
-          <w:sz w:val="24"/>
-          <w:szCs w:val="24"/>
-        </w:rPr>
-        <w:t>The resulting virtual terminal labeled “investigator” is connected to a Labtainer computer that you will use to access the vulnerable PLC in a manner similar to that followed by the attacker.  But first, you will need to analyze a set of PCAP files to determine what the attacker did.</w:t>
-      </w:r>
-    </w:p>
-    <w:p>
-      <w:pPr>
-        <w:pStyle w:val="Normal"/>
-        <w:rPr>
-          <w:sz w:val="24"/>
-          <w:szCs w:val="24"/>
-        </w:rPr>
-      </w:pPr>
-      <w:r>
-        <w:rPr>
-          <w:sz w:val="24"/>
-          <w:szCs w:val="24"/>
-        </w:rPr>
-        <w:t xml:space="preserve">This lab uses the Wireshark network protocol analyzer tool to examine packet traces in the lab exercises described in Section 3. </w:t>
-      </w:r>
-    </w:p>
-    <w:p>
-      <w:pPr>
-        <w:pStyle w:val="Normal"/>
-        <w:rPr>
-          <w:sz w:val="24"/>
-          <w:szCs w:val="24"/>
-        </w:rPr>
-      </w:pPr>
-      <w:r>
-        <w:rPr>
-          <w:sz w:val="24"/>
-          <w:szCs w:val="24"/>
-        </w:rPr>
-        <w:t xml:space="preserve">The PCAP files are automatically copied into the “plc-forensics” directory relative to your Labtainer workspace directory (where you typed “start.py”).  Please note that these PCAP files are specific to your instance of the lab, and thus should not be replaced by PCAP files from any other source.  </w:t>
-      </w:r>
+        <w:rPr/>
+      </w:pPr>
+      <w:r>
+        <w:rPr>
+          <w:sz w:val="24"/>
+          <w:szCs w:val="24"/>
+        </w:rPr>
+        <w:t xml:space="preserve">The resulting virtual terminal labeled “investigator” is connected to a </w:t>
+      </w:r>
+      <w:del w:id="4" w:author="Unknown Author" w:date="2018-08-16T10:39:00Z">
+        <w:r>
+          <w:rPr>
+            <w:sz w:val="24"/>
+            <w:szCs w:val="24"/>
+          </w:rPr>
+          <w:delText>Labtainer</w:delText>
+        </w:r>
+      </w:del>
+      <w:r>
+        <w:rPr>
+          <w:sz w:val="24"/>
+          <w:szCs w:val="24"/>
+        </w:rPr>
+        <w:t xml:space="preserve"> computer that you will use to access the vulnerable PLC in a manner similar to that followed by the attacker.  But first, you will need to analyze a set of PCAP files to determine what the attacker did.</w:t>
+      </w:r>
+    </w:p>
+    <w:p>
+      <w:pPr>
+        <w:pStyle w:val="Normal"/>
+        <w:rPr/>
+      </w:pPr>
+      <w:r>
+        <w:rPr>
+          <w:sz w:val="24"/>
+          <w:szCs w:val="24"/>
+        </w:rPr>
+        <w:t xml:space="preserve">This lab uses the Wireshark network protocol analyzer tool to examine packet traces in the lab exercises </w:t>
+      </w:r>
+      <w:del w:id="5" w:author="Unknown Author" w:date="2018-08-16T10:40:00Z">
+        <w:r>
+          <w:rPr>
+            <w:sz w:val="24"/>
+            <w:szCs w:val="24"/>
+          </w:rPr>
+          <w:delText>described in Section 3</w:delText>
+        </w:r>
+      </w:del>
+      <w:ins w:id="6" w:author="Unknown Author" w:date="2018-08-16T10:40:00Z">
+        <w:r>
+          <w:rPr>
+            <w:sz w:val="24"/>
+            <w:szCs w:val="24"/>
+          </w:rPr>
+          <w:t>below</w:t>
+        </w:r>
+      </w:ins>
+      <w:r>
+        <w:rPr>
+          <w:sz w:val="24"/>
+          <w:szCs w:val="24"/>
+        </w:rPr>
+        <w:t xml:space="preserve">. </w:t>
+      </w:r>
+      <w:ins w:id="7" w:author="Unknown Author" w:date="2018-08-16T10:40:00Z">
+        <w:r>
+          <w:rPr>
+            <w:sz w:val="24"/>
+            <w:szCs w:val="24"/>
+          </w:rPr>
+          <w:t>The</w:t>
+        </w:r>
+      </w:ins>
+      <w:ins w:id="8" w:author="Unknown Author" w:date="2018-08-16T10:41:00Z">
+        <w:r>
+          <w:rPr>
+            <w:sz w:val="24"/>
+            <w:szCs w:val="24"/>
+          </w:rPr>
+          <w:t xml:space="preserve"> PCAP files are in the home directory of the investigator compute</w:t>
+        </w:r>
+      </w:ins>
+      <w:ins w:id="9" w:author="Unknown Author" w:date="2018-08-16T10:42:00Z">
+        <w:r>
+          <w:rPr>
+            <w:sz w:val="24"/>
+            <w:szCs w:val="24"/>
+          </w:rPr>
+          <w:t>r, and they can be viewed in Wireshark, e.g.,</w:t>
+        </w:r>
+      </w:ins>
+    </w:p>
+    <w:p>
+      <w:pPr>
+        <w:pStyle w:val="Normal"/>
+        <w:rPr/>
+      </w:pPr>
+      <w:ins w:id="10" w:author="Unknown Author" w:date="2018-08-16T10:42:00Z">
+        <w:r>
+          <w:rPr>
+            <w:sz w:val="24"/>
+            <w:szCs w:val="24"/>
+          </w:rPr>
+          <w:t xml:space="preserve">    </w:t>
+        </w:r>
+      </w:ins>
+      <w:ins w:id="11" w:author="Unknown Author" w:date="2018-08-16T10:42:00Z">
+        <w:r>
+          <w:rPr>
+            <w:rFonts w:ascii="Courier" w:hAnsi="Courier"/>
+            <w:sz w:val="24"/>
+            <w:szCs w:val="24"/>
+          </w:rPr>
+          <w:t xml:space="preserve">wireshark </w:t>
+        </w:r>
+      </w:ins>
+      <w:ins w:id="12" w:author="Unknown Author" w:date="2018-08-16T10:43:00Z">
+        <w:r>
+          <w:rPr>
+            <w:rFonts w:ascii="Courier" w:hAnsi="Courier"/>
+            <w:sz w:val="24"/>
+            <w:szCs w:val="24"/>
+          </w:rPr>
+          <w:t>Task1-trace.pcap &amp;</w:t>
+        </w:r>
+      </w:ins>
+    </w:p>
+    <w:p>
+      <w:pPr>
+        <w:pStyle w:val="Normal"/>
+        <w:rPr>
+          <w:sz w:val="24"/>
+          <w:szCs w:val="24"/>
+        </w:rPr>
+      </w:pPr>
+      <w:del w:id="13" w:author="Unknown Author" w:date="2018-08-16T10:40:00Z">
+        <w:r>
+          <w:rPr>
+            <w:sz w:val="24"/>
+            <w:szCs w:val="24"/>
+          </w:rPr>
+          <w:delText xml:space="preserve">The PCAP files are automatically copied into the “plc-forensics” directory relative to your Labtainer workspace directory (where you typed “start.py”).  Please note that these PCAP files are specific to your instance of the lab, and thus should not be replaced by PCAP files from any other source.  </w:delText>
+        </w:r>
+      </w:del>
     </w:p>
     <w:p>
       <w:pPr>
@@ -431,7 +553,7 @@
         <w:tblInd w:w="0" w:type="dxa"/>
         <w:tblCellMar>
           <w:top w:w="0" w:type="dxa"/>
-          <w:left w:w="103" w:type="dxa"/>
+          <w:left w:w="98" w:type="dxa"/>
           <w:bottom w:w="0" w:type="dxa"/>
           <w:right w:w="108" w:type="dxa"/>
         </w:tblCellMar>
@@ -452,7 +574,7 @@
             <w:tcBorders/>
             <w:shd w:fill="auto" w:val="clear"/>
             <w:tcMar>
-              <w:left w:w="103" w:type="dxa"/>
+              <w:left w:w="98" w:type="dxa"/>
             </w:tcMar>
             <w:vAlign w:val="center"/>
           </w:tcPr>
@@ -482,7 +604,7 @@
             <w:tcBorders/>
             <w:shd w:fill="auto" w:val="clear"/>
             <w:tcMar>
-              <w:left w:w="103" w:type="dxa"/>
+              <w:left w:w="98" w:type="dxa"/>
             </w:tcMar>
             <w:vAlign w:val="center"/>
           </w:tcPr>
@@ -517,7 +639,7 @@
             <w:tcBorders/>
             <w:shd w:fill="auto" w:val="clear"/>
             <w:tcMar>
-              <w:left w:w="103" w:type="dxa"/>
+              <w:left w:w="98" w:type="dxa"/>
             </w:tcMar>
           </w:tcPr>
           <w:p>
@@ -545,7 +667,7 @@
             <w:tcBorders/>
             <w:shd w:fill="auto" w:val="clear"/>
             <w:tcMar>
-              <w:left w:w="103" w:type="dxa"/>
+              <w:left w:w="98" w:type="dxa"/>
             </w:tcMar>
           </w:tcPr>
           <w:p>
@@ -578,7 +700,7 @@
             <w:tcBorders/>
             <w:shd w:fill="auto" w:val="clear"/>
             <w:tcMar>
-              <w:left w:w="103" w:type="dxa"/>
+              <w:left w:w="98" w:type="dxa"/>
             </w:tcMar>
           </w:tcPr>
           <w:p>
@@ -606,7 +728,7 @@
             <w:tcBorders/>
             <w:shd w:fill="auto" w:val="clear"/>
             <w:tcMar>
-              <w:left w:w="103" w:type="dxa"/>
+              <w:left w:w="98" w:type="dxa"/>
             </w:tcMar>
           </w:tcPr>
           <w:p>
@@ -639,7 +761,7 @@
             <w:tcBorders/>
             <w:shd w:fill="auto" w:val="clear"/>
             <w:tcMar>
-              <w:left w:w="103" w:type="dxa"/>
+              <w:left w:w="98" w:type="dxa"/>
             </w:tcMar>
           </w:tcPr>
           <w:p>
@@ -667,7 +789,7 @@
             <w:tcBorders/>
             <w:shd w:fill="auto" w:val="clear"/>
             <w:tcMar>
-              <w:left w:w="103" w:type="dxa"/>
+              <w:left w:w="98" w:type="dxa"/>
             </w:tcMar>
           </w:tcPr>
           <w:p>
@@ -1539,10 +1661,7 @@
     <w:p>
       <w:pPr>
         <w:pStyle w:val="Normal"/>
-        <w:rPr>
-          <w:sz w:val="24"/>
-          <w:szCs w:val="24"/>
-        </w:rPr>
+        <w:rPr/>
       </w:pPr>
       <w:r>
         <w:rPr>
@@ -1557,8 +1676,26 @@
           <w:sz w:val="24"/>
           <w:szCs w:val="24"/>
         </w:rPr>
-        <w:t>The PCAP files needed by this lab are automatically copied into the plc-forensics directory relative to the Labtainer workspace directory.</w:t>
-      </w:r>
+        <w:t xml:space="preserve">The PCAP files needed by this lab are </w:t>
+      </w:r>
+      <w:del w:id="14" w:author="Unknown Author" w:date="2018-08-16T10:45:00Z">
+        <w:r>
+          <w:rPr>
+            <w:sz w:val="24"/>
+            <w:szCs w:val="24"/>
+          </w:rPr>
+          <w:delText>automatically copied into the plc-forensics directory relative to the Labtainer workspace directory.</w:delText>
+        </w:r>
+      </w:del>
+      <w:ins w:id="15" w:author="Unknown Author" w:date="2018-08-16T10:45:00Z">
+        <w:r>
+          <w:rPr>
+            <w:sz w:val="24"/>
+            <w:szCs w:val="24"/>
+          </w:rPr>
+          <w:t>on the investigator computer.</w:t>
+        </w:r>
+      </w:ins>
     </w:p>
     <w:p>
       <w:pPr>
@@ -1578,8 +1715,19 @@
           <w:sz w:val="24"/>
           <w:szCs w:val="24"/>
         </w:rPr>
-        <w:t>Lab EXERCISE 1: Reconnaissance Activity – Part 1</w:t>
-      </w:r>
+        <w:t>Lab EXERCISE 1: Reconnaissance Activity</w:t>
+      </w:r>
+      <w:del w:id="16" w:author="Unknown Author" w:date="2018-08-16T10:49:00Z">
+        <w:r>
+          <w:rPr>
+            <w:b/>
+            <w:color w:val="000000"/>
+            <w:sz w:val="24"/>
+            <w:szCs w:val="24"/>
+          </w:rPr>
+          <w:delText xml:space="preserve"> – Part 1</w:delText>
+        </w:r>
+      </w:del>
     </w:p>
     <w:p>
       <w:pPr>
@@ -2005,10 +2153,7 @@
     <w:p>
       <w:pPr>
         <w:pStyle w:val="Normal"/>
-        <w:rPr>
-          <w:sz w:val="24"/>
-          <w:szCs w:val="24"/>
-        </w:rPr>
+        <w:rPr/>
       </w:pPr>
       <w:r>
         <w:rPr>
@@ -2046,8 +2191,19 @@
           <w:sz w:val="24"/>
           <w:szCs w:val="24"/>
         </w:rPr>
-        <w:t>RECONNAISSANCE ACTIVITY – Part 2</w:t>
-      </w:r>
+        <w:t>RECONNAISSANCE ACTIVITY</w:t>
+      </w:r>
+      <w:del w:id="17" w:author="Unknown Author" w:date="2018-08-16T10:50:00Z">
+        <w:r>
+          <w:rPr>
+            <w:b/>
+            <w:color w:val="000000"/>
+            <w:sz w:val="24"/>
+            <w:szCs w:val="24"/>
+          </w:rPr>
+          <w:delText xml:space="preserve"> – Part 2</w:delText>
+        </w:r>
+      </w:del>
     </w:p>
     <w:p>
       <w:pPr>
@@ -2151,13 +2307,15 @@
           <w:szCs w:val="24"/>
         </w:rPr>
       </w:pPr>
-      <w:r>
-        <w:rPr>
-          <w:sz w:val="24"/>
-          <w:szCs w:val="24"/>
-        </w:rPr>
-        <w:t>Action 2.1 Using information derived from the PCAP, use the “investigator” terminal and “wget” to retrieve the protected web pages.</w:t>
-      </w:r>
+      <w:del w:id="18" w:author="Unknown Author" w:date="2018-08-16T10:46:00Z">
+        <w:r>
+          <w:rPr>
+            <w:sz w:val="24"/>
+            <w:szCs w:val="24"/>
+          </w:rPr>
+          <w:delText>Action 2.1 Using information derived from the PCAP, use the “investigator” terminal and “wget” to retrieve the protected web pages.</w:delText>
+        </w:r>
+      </w:del>
     </w:p>
     <w:p>
       <w:pPr>
@@ -2443,18 +2601,91 @@
     <w:p>
       <w:pPr>
         <w:pStyle w:val="Normal"/>
-        <w:rPr>
-          <w:sz w:val="24"/>
-          <w:szCs w:val="24"/>
-        </w:rPr>
-      </w:pPr>
-      <w:r>
-        <w:rPr>
-          <w:sz w:val="24"/>
-          <w:szCs w:val="24"/>
-        </w:rPr>
-        <w:t> </w:t>
-      </w:r>
+        <w:rPr/>
+      </w:pPr>
+      <w:del w:id="19" w:author="Unknown Author" w:date="2018-08-16T10:46:00Z">
+        <w:r>
+          <w:rPr>
+            <w:sz w:val="24"/>
+            <w:szCs w:val="24"/>
+          </w:rPr>
+          <w:delText> </w:delText>
+        </w:r>
+      </w:del>
+      <w:ins w:id="20" w:author="Unknown Author" w:date="2018-08-16T10:46:00Z">
+        <w:r>
+          <w:rPr>
+            <w:sz w:val="24"/>
+            <w:szCs w:val="24"/>
+          </w:rPr>
+          <w:t xml:space="preserve">Action </w:t>
+        </w:r>
+      </w:ins>
+      <w:ins w:id="21" w:author="Unknown Author" w:date="2018-08-16T10:46:00Z">
+        <w:r>
+          <w:rPr>
+            <w:sz w:val="24"/>
+            <w:szCs w:val="24"/>
+          </w:rPr>
+          <w:t>3</w:t>
+        </w:r>
+      </w:ins>
+      <w:ins w:id="22" w:author="Unknown Author" w:date="2018-08-16T10:46:00Z">
+        <w:r>
+          <w:rPr>
+            <w:sz w:val="24"/>
+            <w:szCs w:val="24"/>
+          </w:rPr>
+          <w:t xml:space="preserve">.1 </w:t>
+        </w:r>
+      </w:ins>
+      <w:ins w:id="23" w:author="Unknown Author" w:date="2018-08-16T10:47:00Z">
+        <w:r>
+          <w:rPr>
+            <w:sz w:val="24"/>
+            <w:szCs w:val="24"/>
+          </w:rPr>
+          <w:t>Experiment with the credentials you utilized in Action 3.1 to use wget to retrieve the protected web page identified in Lab Exercise 2</w:t>
+        </w:r>
+      </w:ins>
+      <w:ins w:id="24" w:author="Unknown Author" w:date="2018-08-16T10:48:00Z">
+        <w:r>
+          <w:rPr>
+            <w:sz w:val="24"/>
+            <w:szCs w:val="24"/>
+          </w:rPr>
+          <w:t>.  They syntax of wget for protected resources is:</w:t>
+        </w:r>
+      </w:ins>
+    </w:p>
+    <w:p>
+      <w:pPr>
+        <w:pStyle w:val="Normal"/>
+        <w:rPr>
+          <w:rFonts w:ascii="Courier" w:hAnsi="Courier"/>
+        </w:rPr>
+      </w:pPr>
+      <w:ins w:id="25" w:author="Unknown Author" w:date="2018-08-16T10:48:00Z">
+        <w:r>
+          <w:rPr>
+            <w:rFonts w:ascii="Courier" w:hAnsi="Courier"/>
+            <w:sz w:val="24"/>
+            <w:szCs w:val="24"/>
+          </w:rPr>
+          <w:tab/>
+          <w:t>w</w:t>
+        </w:r>
+      </w:ins>
+      <w:ins w:id="26" w:author="Unknown Author" w:date="2018-08-16T10:48:00Z">
+        <w:r>
+          <w:rPr>
+            <w:rFonts w:ascii="Courier" w:hAnsi="Courier"/>
+            <w:sz w:val="24"/>
+            <w:szCs w:val="24"/>
+          </w:rPr>
+          <w:t>get --user &lt;user&gt; --password &lt;password&gt; &lt;URL&gt;</w:t>
+        </w:r>
+      </w:ins>
     </w:p>
     <w:p>
       <w:pPr>
@@ -3043,10 +3274,7 @@
         <w:pBdr>
           <w:top w:val="single" w:sz="6" w:space="1" w:color="1CADE4"/>
         </w:pBdr>
-        <w:rPr>
-          <w:sz w:val="24"/>
-          <w:szCs w:val="24"/>
-        </w:rPr>
+        <w:rPr/>
       </w:pPr>
       <w:r>
         <w:rPr>
@@ -3135,37 +3363,62 @@
           <w:szCs w:val="24"/>
         </w:rPr>
         <w:tab/>
-      </w:r>
-      <w:r>
-        <w:rPr>
-          <w:sz w:val="24"/>
-          <w:szCs w:val="24"/>
-        </w:rPr>
-        <w:t>stoplab</w:t>
-      </w:r>
-      <w:r>
-        <w:rPr>
-          <w:sz w:val="24"/>
-          <w:szCs w:val="24"/>
-        </w:rPr>
-        <w:t xml:space="preserve"> plc-forensics</w:t>
+        <w:t>stoplab plc-forensics</w:t>
       </w:r>
     </w:p>
     <w:p>
       <w:pPr>
         <w:pStyle w:val="Normal"/>
         <w:spacing w:before="11" w:after="200"/>
-        <w:rPr>
-          <w:sz w:val="24"/>
-          <w:szCs w:val="24"/>
-        </w:rPr>
-      </w:pPr>
-      <w:r>
-        <w:rPr>
-          <w:sz w:val="24"/>
-          <w:szCs w:val="24"/>
-        </w:rPr>
-        <w:t>from the Labtainer workspace directory and include the resulting zip file in what you submit to the instructor.  You also need to submit a detailed lab report to describe what you have done and what you have observed. Please provide details using screen shots. You also need to provide explanation to the observations that are interesting or surprising.</w:t>
+        <w:rPr/>
+      </w:pPr>
+      <w:r>
+        <w:rPr>
+          <w:sz w:val="24"/>
+          <w:szCs w:val="24"/>
+        </w:rPr>
+        <w:t>from the Labtainer workspace directory and include the resulting zip file in what you submit to the instructor.  You also need to submit a detailed lab report to describe what you have done and what you have observed. Please provide details using screen shots. You also need to provide explanation</w:t>
+      </w:r>
+      <w:ins w:id="27" w:author="Unknown Author" w:date="2018-08-16T10:51:00Z">
+        <w:r>
+          <w:rPr>
+            <w:sz w:val="24"/>
+            <w:szCs w:val="24"/>
+          </w:rPr>
+          <w:t>s</w:t>
+        </w:r>
+      </w:ins>
+      <w:r>
+        <w:rPr>
+          <w:sz w:val="24"/>
+          <w:szCs w:val="24"/>
+        </w:rPr>
+        <w:t xml:space="preserve"> </w:t>
+      </w:r>
+      <w:del w:id="28" w:author="Unknown Author" w:date="2018-08-16T10:51:00Z">
+        <w:r>
+          <w:rPr>
+            <w:sz w:val="24"/>
+            <w:szCs w:val="24"/>
+          </w:rPr>
+          <w:delText>to</w:delText>
+        </w:r>
+      </w:del>
+      <w:ins w:id="29" w:author="Unknown Author" w:date="2018-08-16T10:51:00Z">
+        <w:r>
+          <w:rPr>
+            <w:sz w:val="24"/>
+            <w:szCs w:val="24"/>
+          </w:rPr>
+          <w:t>for</w:t>
+        </w:r>
+      </w:ins>
+      <w:r>
+        <w:rPr>
+          <w:sz w:val="24"/>
+          <w:szCs w:val="24"/>
+        </w:rPr>
+        <w:t xml:space="preserve"> the observations that are interesting or surprising.</w:t>
       </w:r>
     </w:p>
     <w:p>
@@ -3400,11 +3653,11 @@
             <wp:effectExtent l="0" t="0" r="0" b="0"/>
             <wp:wrapTight wrapText="bothSides">
               <wp:wrapPolygon edited="0">
-                <wp:start x="-126" y="0"/>
-                <wp:lineTo x="-126" y="20978"/>
-                <wp:lineTo x="21360" y="20978"/>
-                <wp:lineTo x="21360" y="0"/>
-                <wp:lineTo x="-126" y="0"/>
+                <wp:start x="-182" y="0"/>
+                <wp:lineTo x="-182" y="20918"/>
+                <wp:lineTo x="21355" y="20918"/>
+                <wp:lineTo x="21355" y="0"/>
+                <wp:lineTo x="-182" y="0"/>
               </wp:wrapPolygon>
             </wp:wrapTight>
             <wp:docPr id="5" name="Picture 1" descr="C:\Users\mfthomps\AppData\Local\Temp\NPSlogo-3clr-cymk.png"/>
@@ -3493,7 +3746,7 @@
         <mc:Choice Requires="wps">
           <w:drawing>
             <wp:inline distT="0" distB="0" distL="0" distR="0">
-              <wp:extent cx="1905" cy="13970"/>
+              <wp:extent cx="2540" cy="14605"/>
               <wp:effectExtent l="0" t="0" r="0" b="0"/>
               <wp:docPr id="6" name=""/>
               <a:graphic xmlns:a="http://schemas.openxmlformats.org/drawingml/2006/main">
@@ -3503,7 +3756,7 @@
                     <wps:spPr>
                       <a:xfrm>
                         <a:off x="0" y="0"/>
-                        <a:ext cx="1440" cy="13320"/>
+                        <a:ext cx="1800" cy="14040"/>
                       </a:xfrm>
                       <a:prstGeom prst="rect">
                         <a:avLst/>
@@ -3530,7 +3783,7 @@
         </mc:Choice>
         <mc:Fallback>
           <w:pict>
-            <v:rect id="shape_0" fillcolor="#1cade4" stroked="f" style="position:absolute;margin-left:0pt;margin-top:0pt;width:0.05pt;height:1pt">
+            <v:rect id="shape_0" fillcolor="#1cade4" stroked="f" style="position:absolute;margin-left:0pt;margin-top:0pt;width:0.1pt;height:1.05pt">
               <w10:wrap type="none"/>
               <v:fill o:detectmouseclick="t" type="solid" color2="#e3521b"/>
               <v:stroke color="#3465a4" joinstyle="round" endcap="flat"/>
@@ -3561,7 +3814,7 @@
       <w:fldChar w:fldCharType="separate"/>
     </w:r>
     <w:r>
-      <w:t>15</w:t>
+      <w:t>16</w:t>
     </w:r>
     <w:r>
       <w:fldChar w:fldCharType="end"/>
@@ -3687,7 +3940,7 @@
         <mc:Choice Requires="wps">
           <w:drawing>
             <wp:inline distT="0" distB="0" distL="0" distR="0">
-              <wp:extent cx="1905" cy="13970"/>
+              <wp:extent cx="2540" cy="14605"/>
               <wp:effectExtent l="0" t="0" r="0" b="0"/>
               <wp:docPr id="8" name=""/>
               <a:graphic xmlns:a="http://schemas.openxmlformats.org/drawingml/2006/main">
@@ -3697,7 +3950,7 @@
                     <wps:spPr>
                       <a:xfrm>
                         <a:off x="0" y="0"/>
-                        <a:ext cx="1440" cy="13320"/>
+                        <a:ext cx="1800" cy="14040"/>
                       </a:xfrm>
                       <a:prstGeom prst="rect">
                         <a:avLst/>
@@ -3724,7 +3977,7 @@
         </mc:Choice>
         <mc:Fallback>
           <w:pict>
-            <v:rect id="shape_0" fillcolor="#1cade4" stroked="f" style="position:absolute;margin-left:0pt;margin-top:0pt;width:0.05pt;height:1pt">
+            <v:rect id="shape_0" fillcolor="#1cade4" stroked="f" style="position:absolute;margin-left:0pt;margin-top:0pt;width:0.1pt;height:1.05pt">
               <w10:wrap type="none"/>
               <v:fill o:detectmouseclick="t" type="solid" color2="#e3521b"/>
               <v:stroke color="#3465a4" joinstyle="round" endcap="flat"/>

</xml_diff>

<commit_message>
remove unused service files, make ftp look like vxworks
git-svn-id: https://tor.ern.nps.edu/svn/proj/labtainer/trunk@2424 ed162e55-3153-4343-a18d-e086fa355ed4
</commit_message>
<xml_diff>
--- a/labs/plc-forensics/docs/plc-forensics.docx
+++ b/labs/plc-forensics/docs/plc-forensics.docx
@@ -119,23 +119,7 @@
           <w:sz w:val="24"/>
           <w:szCs w:val="24"/>
         </w:rPr>
-        <w:t xml:space="preserve">The lab environment is provided by the Labtainer framework, which can be installed and run as described in the Labtainer Student Guide, available at: https://my.nps.edu/web/cisr/labtainers.  </w:t>
-      </w:r>
-      <w:del w:id="0" w:author="Unknown Author" w:date="2018-08-16T10:38:00Z">
-        <w:r>
-          <w:rPr>
-            <w:sz w:val="24"/>
-            <w:szCs w:val="24"/>
-          </w:rPr>
-          <w:delText>Additionally, you will need to use a version of Wireshark that can extract object attributes in a CIP message (e.g., Version 2.2.0). Wireshark should be installed on the Linux host on which Labtainer was installed.</w:delText>
-        </w:r>
-      </w:del>
-      <w:r>
-        <w:rPr>
-          <w:sz w:val="24"/>
-          <w:szCs w:val="24"/>
-        </w:rPr>
-        <w:t xml:space="preserve">The lab is started by typing </w:t>
+        <w:t xml:space="preserve">The lab environment is provided by the Labtainer framework, which can be installed and run as described in the Labtainer Student Guide, available at: https://my.nps.edu/web/cisr/labtainers.  The lab is started by typing </w:t>
       </w:r>
     </w:p>
     <w:p>
@@ -168,35 +152,8 @@
           <w:sz w:val="24"/>
           <w:szCs w:val="24"/>
         </w:rPr>
-        <w:t>at your Labtainer workspace directory.</w:t>
-      </w:r>
-      <w:ins w:id="1" w:author="Unknown Author" w:date="2018-08-16T10:38:00Z">
-        <w:r>
-          <w:rPr>
-            <w:sz w:val="24"/>
-            <w:szCs w:val="24"/>
-          </w:rPr>
-          <w:t xml:space="preserve">  </w:t>
-        </w:r>
-      </w:ins>
-      <w:ins w:id="2" w:author="Unknown Author" w:date="2018-08-16T10:38:00Z">
-        <w:r>
-          <w:rPr>
-            <w:sz w:val="24"/>
-            <w:szCs w:val="24"/>
-          </w:rPr>
-          <w:t>T</w:t>
-        </w:r>
-      </w:ins>
-      <w:ins w:id="3" w:author="Unknown Author" w:date="2018-08-16T10:39:00Z">
-        <w:r>
-          <w:rPr>
-            <w:sz w:val="24"/>
-            <w:szCs w:val="24"/>
-          </w:rPr>
-          <w:t>hat will display a link to this lab manual, and will create a virtual terminal.</w:t>
-        </w:r>
-      </w:ins>
+        <w:t>at your Labtainer workspace directory.  That will display a link to this lab manual, and will create a virtual terminal.</w:t>
+      </w:r>
     </w:p>
     <w:p>
       <w:pPr>
@@ -226,23 +183,21 @@
           <w:sz w:val="24"/>
           <w:szCs w:val="24"/>
         </w:rPr>
-        <w:t xml:space="preserve">The resulting virtual terminal labeled “investigator” is connected to a </w:t>
-      </w:r>
-      <w:del w:id="4" w:author="Unknown Author" w:date="2018-08-16T10:39:00Z">
-        <w:r>
-          <w:rPr>
-            <w:sz w:val="24"/>
-            <w:szCs w:val="24"/>
-          </w:rPr>
-          <w:delText>Labtainer</w:delText>
-        </w:r>
-      </w:del>
-      <w:r>
-        <w:rPr>
-          <w:sz w:val="24"/>
-          <w:szCs w:val="24"/>
-        </w:rPr>
-        <w:t xml:space="preserve"> computer that you will use to access the vulnerable PLC in a manner similar to that followed by the attacker.  But first, you will need to analyze a set of PCAP files to determine what the attacker did.</w:t>
+        <w:t xml:space="preserve">The resulting virtual terminal labeled “investigator” is connected to a  computer that you will use to access </w:t>
+      </w:r>
+      <w:r>
+        <w:rPr>
+          <w:sz w:val="24"/>
+          <w:szCs w:val="24"/>
+        </w:rPr>
+        <w:t xml:space="preserve">a simulated copy of the </w:t>
+      </w:r>
+      <w:r>
+        <w:rPr>
+          <w:sz w:val="24"/>
+          <w:szCs w:val="24"/>
+        </w:rPr>
+        <w:t>vulnerable PLC in a manner similar to that followed by the attacker.  But first, you will need to analyze a set of PCAP files to determine what the attacker did.</w:t>
       </w:r>
     </w:p>
     <w:p>
@@ -255,113 +210,41 @@
           <w:sz w:val="24"/>
           <w:szCs w:val="24"/>
         </w:rPr>
-        <w:t xml:space="preserve">This lab uses the Wireshark network protocol analyzer tool to examine packet traces in the lab exercises </w:t>
-      </w:r>
-      <w:del w:id="5" w:author="Unknown Author" w:date="2018-08-16T10:40:00Z">
-        <w:r>
-          <w:rPr>
-            <w:sz w:val="24"/>
-            <w:szCs w:val="24"/>
-          </w:rPr>
-          <w:delText>described in Section 3</w:delText>
-        </w:r>
-      </w:del>
-      <w:ins w:id="6" w:author="Unknown Author" w:date="2018-08-16T10:40:00Z">
-        <w:r>
-          <w:rPr>
-            <w:sz w:val="24"/>
-            <w:szCs w:val="24"/>
-          </w:rPr>
-          <w:t>below</w:t>
-        </w:r>
-      </w:ins>
-      <w:r>
-        <w:rPr>
-          <w:sz w:val="24"/>
-          <w:szCs w:val="24"/>
-        </w:rPr>
-        <w:t xml:space="preserve">. </w:t>
-      </w:r>
-      <w:ins w:id="7" w:author="Unknown Author" w:date="2018-08-16T10:40:00Z">
-        <w:r>
-          <w:rPr>
-            <w:sz w:val="24"/>
-            <w:szCs w:val="24"/>
-          </w:rPr>
-          <w:t>The</w:t>
-        </w:r>
-      </w:ins>
-      <w:ins w:id="8" w:author="Unknown Author" w:date="2018-08-16T10:41:00Z">
-        <w:r>
-          <w:rPr>
-            <w:sz w:val="24"/>
-            <w:szCs w:val="24"/>
-          </w:rPr>
-          <w:t xml:space="preserve"> PCAP files are in the home directory of the investigator compute</w:t>
-        </w:r>
-      </w:ins>
-      <w:ins w:id="9" w:author="Unknown Author" w:date="2018-08-16T10:42:00Z">
-        <w:r>
-          <w:rPr>
-            <w:sz w:val="24"/>
-            <w:szCs w:val="24"/>
-          </w:rPr>
-          <w:t>r, and they can be viewed in Wireshark, e.g.,</w:t>
-        </w:r>
-      </w:ins>
+        <w:t>This lab uses the Wireshark network protocol analyzer tool to examine packet traces in the lab exercises below. The PCAP files are in the home directory of the investigator computer, and they can be viewed in Wireshark, e.g.,</w:t>
+      </w:r>
     </w:p>
     <w:p>
       <w:pPr>
         <w:pStyle w:val="Normal"/>
         <w:rPr/>
       </w:pPr>
-      <w:ins w:id="10" w:author="Unknown Author" w:date="2018-08-16T10:42:00Z">
-        <w:r>
-          <w:rPr>
-            <w:sz w:val="24"/>
-            <w:szCs w:val="24"/>
-          </w:rPr>
-          <w:t xml:space="preserve">    </w:t>
-        </w:r>
-      </w:ins>
-      <w:ins w:id="11" w:author="Unknown Author" w:date="2018-08-16T10:42:00Z">
-        <w:r>
-          <w:rPr>
-            <w:rFonts w:ascii="Courier" w:hAnsi="Courier"/>
-            <w:sz w:val="24"/>
-            <w:szCs w:val="24"/>
-          </w:rPr>
-          <w:t xml:space="preserve">wireshark </w:t>
-        </w:r>
-      </w:ins>
-      <w:ins w:id="12" w:author="Unknown Author" w:date="2018-08-16T10:43:00Z">
-        <w:r>
-          <w:rPr>
-            <w:rFonts w:ascii="Courier" w:hAnsi="Courier"/>
-            <w:sz w:val="24"/>
-            <w:szCs w:val="24"/>
-          </w:rPr>
-          <w:t>Task1-trace.pcap &amp;</w:t>
-        </w:r>
-      </w:ins>
-    </w:p>
-    <w:p>
-      <w:pPr>
-        <w:pStyle w:val="Normal"/>
-        <w:rPr>
-          <w:sz w:val="24"/>
-          <w:szCs w:val="24"/>
-        </w:rPr>
-      </w:pPr>
-      <w:del w:id="13" w:author="Unknown Author" w:date="2018-08-16T10:40:00Z">
-        <w:r>
-          <w:rPr>
-            <w:sz w:val="24"/>
-            <w:szCs w:val="24"/>
-          </w:rPr>
-          <w:delText xml:space="preserve">The PCAP files are automatically copied into the “plc-forensics” directory relative to your Labtainer workspace directory (where you typed “start.py”).  Please note that these PCAP files are specific to your instance of the lab, and thus should not be replaced by PCAP files from any other source.  </w:delText>
-        </w:r>
-      </w:del>
+      <w:r>
+        <w:rPr>
+          <w:sz w:val="24"/>
+          <w:szCs w:val="24"/>
+        </w:rPr>
+        <w:t xml:space="preserve">    </w:t>
+      </w:r>
+      <w:r>
+        <w:rPr>
+          <w:rFonts w:ascii="Courier" w:hAnsi="Courier"/>
+          <w:sz w:val="24"/>
+          <w:szCs w:val="24"/>
+        </w:rPr>
+        <w:t>wireshark Task1-trace.pcap &amp;</w:t>
+      </w:r>
+    </w:p>
+    <w:p>
+      <w:pPr>
+        <w:pStyle w:val="Normal"/>
+        <w:rPr>
+          <w:sz w:val="24"/>
+          <w:szCs w:val="24"/>
+        </w:rPr>
+      </w:pPr>
+      <w:r>
+        <w:rPr/>
+      </w:r>
     </w:p>
     <w:p>
       <w:pPr>
@@ -553,7 +436,7 @@
         <w:tblInd w:w="0" w:type="dxa"/>
         <w:tblCellMar>
           <w:top w:w="0" w:type="dxa"/>
-          <w:left w:w="98" w:type="dxa"/>
+          <w:left w:w="93" w:type="dxa"/>
           <w:bottom w:w="0" w:type="dxa"/>
           <w:right w:w="108" w:type="dxa"/>
         </w:tblCellMar>
@@ -574,7 +457,7 @@
             <w:tcBorders/>
             <w:shd w:fill="auto" w:val="clear"/>
             <w:tcMar>
-              <w:left w:w="98" w:type="dxa"/>
+              <w:left w:w="93" w:type="dxa"/>
             </w:tcMar>
             <w:vAlign w:val="center"/>
           </w:tcPr>
@@ -604,7 +487,7 @@
             <w:tcBorders/>
             <w:shd w:fill="auto" w:val="clear"/>
             <w:tcMar>
-              <w:left w:w="98" w:type="dxa"/>
+              <w:left w:w="93" w:type="dxa"/>
             </w:tcMar>
             <w:vAlign w:val="center"/>
           </w:tcPr>
@@ -639,7 +522,7 @@
             <w:tcBorders/>
             <w:shd w:fill="auto" w:val="clear"/>
             <w:tcMar>
-              <w:left w:w="98" w:type="dxa"/>
+              <w:left w:w="93" w:type="dxa"/>
             </w:tcMar>
           </w:tcPr>
           <w:p>
@@ -667,7 +550,7 @@
             <w:tcBorders/>
             <w:shd w:fill="auto" w:val="clear"/>
             <w:tcMar>
-              <w:left w:w="98" w:type="dxa"/>
+              <w:left w:w="93" w:type="dxa"/>
             </w:tcMar>
           </w:tcPr>
           <w:p>
@@ -700,7 +583,7 @@
             <w:tcBorders/>
             <w:shd w:fill="auto" w:val="clear"/>
             <w:tcMar>
-              <w:left w:w="98" w:type="dxa"/>
+              <w:left w:w="93" w:type="dxa"/>
             </w:tcMar>
           </w:tcPr>
           <w:p>
@@ -728,7 +611,7 @@
             <w:tcBorders/>
             <w:shd w:fill="auto" w:val="clear"/>
             <w:tcMar>
-              <w:left w:w="98" w:type="dxa"/>
+              <w:left w:w="93" w:type="dxa"/>
             </w:tcMar>
           </w:tcPr>
           <w:p>
@@ -761,7 +644,7 @@
             <w:tcBorders/>
             <w:shd w:fill="auto" w:val="clear"/>
             <w:tcMar>
-              <w:left w:w="98" w:type="dxa"/>
+              <w:left w:w="93" w:type="dxa"/>
             </w:tcMar>
           </w:tcPr>
           <w:p>
@@ -789,7 +672,7 @@
             <w:tcBorders/>
             <w:shd w:fill="auto" w:val="clear"/>
             <w:tcMar>
-              <w:left w:w="98" w:type="dxa"/>
+              <w:left w:w="93" w:type="dxa"/>
             </w:tcMar>
           </w:tcPr>
           <w:p>
@@ -1676,26 +1559,8 @@
           <w:sz w:val="24"/>
           <w:szCs w:val="24"/>
         </w:rPr>
-        <w:t xml:space="preserve">The PCAP files needed by this lab are </w:t>
-      </w:r>
-      <w:del w:id="14" w:author="Unknown Author" w:date="2018-08-16T10:45:00Z">
-        <w:r>
-          <w:rPr>
-            <w:sz w:val="24"/>
-            <w:szCs w:val="24"/>
-          </w:rPr>
-          <w:delText>automatically copied into the plc-forensics directory relative to the Labtainer workspace directory.</w:delText>
-        </w:r>
-      </w:del>
-      <w:ins w:id="15" w:author="Unknown Author" w:date="2018-08-16T10:45:00Z">
-        <w:r>
-          <w:rPr>
-            <w:sz w:val="24"/>
-            <w:szCs w:val="24"/>
-          </w:rPr>
-          <w:t>on the investigator computer.</w:t>
-        </w:r>
-      </w:ins>
+        <w:t>The PCAP files needed by this lab are on the investigator computer.</w:t>
+      </w:r>
     </w:p>
     <w:p>
       <w:pPr>
@@ -1717,17 +1582,6 @@
         </w:rPr>
         <w:t>Lab EXERCISE 1: Reconnaissance Activity</w:t>
       </w:r>
-      <w:del w:id="16" w:author="Unknown Author" w:date="2018-08-16T10:49:00Z">
-        <w:r>
-          <w:rPr>
-            <w:b/>
-            <w:color w:val="000000"/>
-            <w:sz w:val="24"/>
-            <w:szCs w:val="24"/>
-          </w:rPr>
-          <w:delText xml:space="preserve"> – Part 1</w:delText>
-        </w:r>
-      </w:del>
     </w:p>
     <w:p>
       <w:pPr>
@@ -2193,17 +2047,6 @@
         </w:rPr>
         <w:t>RECONNAISSANCE ACTIVITY</w:t>
       </w:r>
-      <w:del w:id="17" w:author="Unknown Author" w:date="2018-08-16T10:50:00Z">
-        <w:r>
-          <w:rPr>
-            <w:b/>
-            <w:color w:val="000000"/>
-            <w:sz w:val="24"/>
-            <w:szCs w:val="24"/>
-          </w:rPr>
-          <w:delText xml:space="preserve"> – Part 2</w:delText>
-        </w:r>
-      </w:del>
     </w:p>
     <w:p>
       <w:pPr>
@@ -2307,15 +2150,9 @@
           <w:szCs w:val="24"/>
         </w:rPr>
       </w:pPr>
-      <w:del w:id="18" w:author="Unknown Author" w:date="2018-08-16T10:46:00Z">
-        <w:r>
-          <w:rPr>
-            <w:sz w:val="24"/>
-            <w:szCs w:val="24"/>
-          </w:rPr>
-          <w:delText>Action 2.1 Using information derived from the PCAP, use the “investigator” terminal and “wget” to retrieve the protected web pages.</w:delText>
-        </w:r>
-      </w:del>
+      <w:r>
+        <w:rPr/>
+      </w:r>
     </w:p>
     <w:p>
       <w:pPr>
@@ -2603,60 +2440,13 @@
         <w:pStyle w:val="Normal"/>
         <w:rPr/>
       </w:pPr>
-      <w:del w:id="19" w:author="Unknown Author" w:date="2018-08-16T10:46:00Z">
-        <w:r>
-          <w:rPr>
-            <w:sz w:val="24"/>
-            <w:szCs w:val="24"/>
-          </w:rPr>
-          <w:delText> </w:delText>
-        </w:r>
-      </w:del>
-      <w:ins w:id="20" w:author="Unknown Author" w:date="2018-08-16T10:46:00Z">
-        <w:r>
-          <w:rPr>
-            <w:sz w:val="24"/>
-            <w:szCs w:val="24"/>
-          </w:rPr>
-          <w:t xml:space="preserve">Action </w:t>
-        </w:r>
-      </w:ins>
-      <w:ins w:id="21" w:author="Unknown Author" w:date="2018-08-16T10:46:00Z">
-        <w:r>
-          <w:rPr>
-            <w:sz w:val="24"/>
-            <w:szCs w:val="24"/>
-          </w:rPr>
-          <w:t>3</w:t>
-        </w:r>
-      </w:ins>
-      <w:ins w:id="22" w:author="Unknown Author" w:date="2018-08-16T10:46:00Z">
-        <w:r>
-          <w:rPr>
-            <w:sz w:val="24"/>
-            <w:szCs w:val="24"/>
-          </w:rPr>
-          <w:t xml:space="preserve">.1 </w:t>
-        </w:r>
-      </w:ins>
-      <w:ins w:id="23" w:author="Unknown Author" w:date="2018-08-16T10:47:00Z">
-        <w:r>
-          <w:rPr>
-            <w:sz w:val="24"/>
-            <w:szCs w:val="24"/>
-          </w:rPr>
-          <w:t>Experiment with the credentials you utilized in Action 3.1 to use wget to retrieve the protected web page identified in Lab Exercise 2</w:t>
-        </w:r>
-      </w:ins>
-      <w:ins w:id="24" w:author="Unknown Author" w:date="2018-08-16T10:48:00Z">
-        <w:r>
-          <w:rPr>
-            <w:sz w:val="24"/>
-            <w:szCs w:val="24"/>
-          </w:rPr>
-          <w:t>.  They syntax of wget for protected resources is:</w:t>
-        </w:r>
-      </w:ins>
+      <w:r>
+        <w:rPr>
+          <w:sz w:val="24"/>
+          <w:szCs w:val="24"/>
+        </w:rPr>
+        <w:t>Action 3.1 Experiment with the credentials you utilized in Action 3.1 to use wget to retrieve the protected web page identified in Lab Exercise 2.  They syntax of wget for protected resources is:</w:t>
+      </w:r>
     </w:p>
     <w:p>
       <w:pPr>
@@ -2665,27 +2455,15 @@
           <w:rFonts w:ascii="Courier" w:hAnsi="Courier"/>
         </w:rPr>
       </w:pPr>
-      <w:ins w:id="25" w:author="Unknown Author" w:date="2018-08-16T10:48:00Z">
-        <w:r>
-          <w:rPr>
-            <w:rFonts w:ascii="Courier" w:hAnsi="Courier"/>
-            <w:sz w:val="24"/>
-            <w:szCs w:val="24"/>
-          </w:rPr>
-          <w:tab/>
-          <w:t>w</w:t>
-        </w:r>
-      </w:ins>
-      <w:ins w:id="26" w:author="Unknown Author" w:date="2018-08-16T10:48:00Z">
-        <w:r>
-          <w:rPr>
-            <w:rFonts w:ascii="Courier" w:hAnsi="Courier"/>
-            <w:sz w:val="24"/>
-            <w:szCs w:val="24"/>
-          </w:rPr>
-          <w:t>get --user &lt;user&gt; --password &lt;password&gt; &lt;URL&gt;</w:t>
-        </w:r>
-      </w:ins>
+      <w:r>
+        <w:rPr>
+          <w:rFonts w:ascii="Courier" w:hAnsi="Courier"/>
+          <w:sz w:val="24"/>
+          <w:szCs w:val="24"/>
+        </w:rPr>
+        <w:tab/>
+        <w:t>wget --user &lt;user&gt; --password &lt;password&gt; &lt;URL&gt;</w:t>
+      </w:r>
     </w:p>
     <w:p>
       <w:pPr>
@@ -3377,48 +3155,7 @@
           <w:sz w:val="24"/>
           <w:szCs w:val="24"/>
         </w:rPr>
-        <w:t>from the Labtainer workspace directory and include the resulting zip file in what you submit to the instructor.  You also need to submit a detailed lab report to describe what you have done and what you have observed. Please provide details using screen shots. You also need to provide explanation</w:t>
-      </w:r>
-      <w:ins w:id="27" w:author="Unknown Author" w:date="2018-08-16T10:51:00Z">
-        <w:r>
-          <w:rPr>
-            <w:sz w:val="24"/>
-            <w:szCs w:val="24"/>
-          </w:rPr>
-          <w:t>s</w:t>
-        </w:r>
-      </w:ins>
-      <w:r>
-        <w:rPr>
-          <w:sz w:val="24"/>
-          <w:szCs w:val="24"/>
-        </w:rPr>
-        <w:t xml:space="preserve"> </w:t>
-      </w:r>
-      <w:del w:id="28" w:author="Unknown Author" w:date="2018-08-16T10:51:00Z">
-        <w:r>
-          <w:rPr>
-            <w:sz w:val="24"/>
-            <w:szCs w:val="24"/>
-          </w:rPr>
-          <w:delText>to</w:delText>
-        </w:r>
-      </w:del>
-      <w:ins w:id="29" w:author="Unknown Author" w:date="2018-08-16T10:51:00Z">
-        <w:r>
-          <w:rPr>
-            <w:sz w:val="24"/>
-            <w:szCs w:val="24"/>
-          </w:rPr>
-          <w:t>for</w:t>
-        </w:r>
-      </w:ins>
-      <w:r>
-        <w:rPr>
-          <w:sz w:val="24"/>
-          <w:szCs w:val="24"/>
-        </w:rPr>
-        <w:t xml:space="preserve"> the observations that are interesting or surprising.</w:t>
+        <w:t>from the Labtainer workspace directory and include the resulting zip file in what you submit to the instructor.  You also need to submit a detailed lab report to describe what you have done and what you have observed. Please provide details using screen shots. You also need to provide explanations for the observations that are interesting or surprising.</w:t>
       </w:r>
     </w:p>
     <w:p>
@@ -3653,11 +3390,11 @@
             <wp:effectExtent l="0" t="0" r="0" b="0"/>
             <wp:wrapTight wrapText="bothSides">
               <wp:wrapPolygon edited="0">
-                <wp:start x="-182" y="0"/>
-                <wp:lineTo x="-182" y="20918"/>
-                <wp:lineTo x="21355" y="20918"/>
-                <wp:lineTo x="21355" y="0"/>
-                <wp:lineTo x="-182" y="0"/>
+                <wp:start x="-239" y="0"/>
+                <wp:lineTo x="-239" y="20858"/>
+                <wp:lineTo x="21349" y="20858"/>
+                <wp:lineTo x="21349" y="0"/>
+                <wp:lineTo x="-239" y="0"/>
               </wp:wrapPolygon>
             </wp:wrapTight>
             <wp:docPr id="5" name="Picture 1" descr="C:\Users\mfthomps\AppData\Local\Temp\NPSlogo-3clr-cymk.png"/>
@@ -3746,7 +3483,7 @@
         <mc:Choice Requires="wps">
           <w:drawing>
             <wp:inline distT="0" distB="0" distL="0" distR="0">
-              <wp:extent cx="2540" cy="14605"/>
+              <wp:extent cx="3175" cy="15240"/>
               <wp:effectExtent l="0" t="0" r="0" b="0"/>
               <wp:docPr id="6" name=""/>
               <a:graphic xmlns:a="http://schemas.openxmlformats.org/drawingml/2006/main">
@@ -3756,7 +3493,7 @@
                     <wps:spPr>
                       <a:xfrm>
                         <a:off x="0" y="0"/>
-                        <a:ext cx="1800" cy="14040"/>
+                        <a:ext cx="2520" cy="14760"/>
                       </a:xfrm>
                       <a:prstGeom prst="rect">
                         <a:avLst/>
@@ -3783,7 +3520,7 @@
         </mc:Choice>
         <mc:Fallback>
           <w:pict>
-            <v:rect id="shape_0" fillcolor="#1cade4" stroked="f" style="position:absolute;margin-left:0pt;margin-top:0pt;width:0.1pt;height:1.05pt">
+            <v:rect id="shape_0" fillcolor="#1cade4" stroked="f" style="position:absolute;margin-left:0pt;margin-top:0pt;width:0.15pt;height:1.1pt">
               <w10:wrap type="none"/>
               <v:fill o:detectmouseclick="t" type="solid" color2="#e3521b"/>
               <v:stroke color="#3465a4" joinstyle="round" endcap="flat"/>
@@ -3940,7 +3677,7 @@
         <mc:Choice Requires="wps">
           <w:drawing>
             <wp:inline distT="0" distB="0" distL="0" distR="0">
-              <wp:extent cx="2540" cy="14605"/>
+              <wp:extent cx="3175" cy="15240"/>
               <wp:effectExtent l="0" t="0" r="0" b="0"/>
               <wp:docPr id="8" name=""/>
               <a:graphic xmlns:a="http://schemas.openxmlformats.org/drawingml/2006/main">
@@ -3950,7 +3687,7 @@
                     <wps:spPr>
                       <a:xfrm>
                         <a:off x="0" y="0"/>
-                        <a:ext cx="1800" cy="14040"/>
+                        <a:ext cx="2520" cy="14760"/>
                       </a:xfrm>
                       <a:prstGeom prst="rect">
                         <a:avLst/>
@@ -3977,7 +3714,7 @@
         </mc:Choice>
         <mc:Fallback>
           <w:pict>
-            <v:rect id="shape_0" fillcolor="#1cade4" stroked="f" style="position:absolute;margin-left:0pt;margin-top:0pt;width:0.1pt;height:1.05pt">
+            <v:rect id="shape_0" fillcolor="#1cade4" stroked="f" style="position:absolute;margin-left:0pt;margin-top:0pt;width:0.15pt;height:1.1pt">
               <w10:wrap type="none"/>
               <v:fill o:detectmouseclick="t" type="solid" color2="#e3521b"/>
               <v:stroke color="#3465a4" joinstyle="round" endcap="flat"/>

</xml_diff>

<commit_message>
remove task 4 and 5 from simpler version of lab
</commit_message>
<xml_diff>
--- a/labs/plc-forensics/docs/plc-forensics.docx
+++ b/labs/plc-forensics/docs/plc-forensics.docx
@@ -9,8 +9,6 @@
           <w:rFonts w:ascii="Calibri" w:hAnsi="Calibri"/>
         </w:rPr>
       </w:pPr>
-      <w:bookmarkStart w:id="0" w:name="_GoBack"/>
-      <w:bookmarkEnd w:id="0"/>
       <w:r>
         <w:rPr>
           <w:rFonts w:ascii="Calibri" w:hAnsi="Calibri"/>
@@ -67,8 +65,8 @@
           <w:szCs w:val="24"/>
         </w:rPr>
       </w:pPr>
-      <w:bookmarkStart w:id="1" w:name="_bookmark1"/>
-      <w:bookmarkEnd w:id="1"/>
+      <w:bookmarkStart w:id="0" w:name="_bookmark1"/>
+      <w:bookmarkEnd w:id="0"/>
       <w:r>
         <w:rPr>
           <w:b/>
@@ -183,21 +181,7 @@
           <w:sz w:val="24"/>
           <w:szCs w:val="24"/>
         </w:rPr>
-        <w:t xml:space="preserve">The resulting virtual terminal labeled “investigator” is connected to a  computer that you will use to access </w:t>
-      </w:r>
-      <w:r>
-        <w:rPr>
-          <w:sz w:val="24"/>
-          <w:szCs w:val="24"/>
-        </w:rPr>
-        <w:t xml:space="preserve">a simulated copy of the </w:t>
-      </w:r>
-      <w:r>
-        <w:rPr>
-          <w:sz w:val="24"/>
-          <w:szCs w:val="24"/>
-        </w:rPr>
-        <w:t>vulnerable PLC in a manner similar to that followed by the attacker.  But first, you will need to analyze a set of PCAP files to determine what the attacker did.</w:t>
+        <w:t>The resulting virtual terminal labeled “investigator” is connected to a computer that you will use to access a simulated copy of the vulnerable PLC in a manner similar to that followed by the attacker.  But first, you will need to analyze a set of PCAP files to determine what the attacker did.</w:t>
       </w:r>
     </w:p>
     <w:p>
@@ -243,7 +227,10 @@
         </w:rPr>
       </w:pPr>
       <w:r>
-        <w:rPr/>
+        <w:rPr>
+          <w:sz w:val="24"/>
+          <w:szCs w:val="24"/>
+        </w:rPr>
       </w:r>
     </w:p>
     <w:p>
@@ -386,13 +373,6 @@
           <w:sz w:val="24"/>
           <w:szCs w:val="24"/>
         </w:rPr>
-        <w:t xml:space="preserve">  </w:t>
-      </w:r>
-      <w:r>
-        <w:rPr>
-          <w:sz w:val="24"/>
-          <w:szCs w:val="24"/>
-        </w:rPr>
         <w:t>The IP addresses that are relevant to the lab exercises are shown in Table 1.</w:t>
       </w:r>
     </w:p>
@@ -436,7 +416,7 @@
         <w:tblInd w:w="0" w:type="dxa"/>
         <w:tblCellMar>
           <w:top w:w="0" w:type="dxa"/>
-          <w:left w:w="93" w:type="dxa"/>
+          <w:left w:w="83" w:type="dxa"/>
           <w:bottom w:w="0" w:type="dxa"/>
           <w:right w:w="108" w:type="dxa"/>
         </w:tblCellMar>
@@ -455,9 +435,9 @@
           <w:tcPr>
             <w:tcW w:w="4140" w:type="dxa"/>
             <w:tcBorders/>
-            <w:shd w:fill="auto" w:val="clear"/>
+            <w:shd w:color="auto" w:fill="auto" w:val="clear"/>
             <w:tcMar>
-              <w:left w:w="93" w:type="dxa"/>
+              <w:left w:w="83" w:type="dxa"/>
             </w:tcMar>
             <w:vAlign w:val="center"/>
           </w:tcPr>
@@ -485,9 +465,9 @@
           <w:tcPr>
             <w:tcW w:w="1980" w:type="dxa"/>
             <w:tcBorders/>
-            <w:shd w:fill="auto" w:val="clear"/>
+            <w:shd w:color="auto" w:fill="auto" w:val="clear"/>
             <w:tcMar>
-              <w:left w:w="93" w:type="dxa"/>
+              <w:left w:w="83" w:type="dxa"/>
             </w:tcMar>
             <w:vAlign w:val="center"/>
           </w:tcPr>
@@ -520,9 +500,9 @@
           <w:tcPr>
             <w:tcW w:w="4140" w:type="dxa"/>
             <w:tcBorders/>
-            <w:shd w:fill="auto" w:val="clear"/>
+            <w:shd w:color="auto" w:fill="auto" w:val="clear"/>
             <w:tcMar>
-              <w:left w:w="93" w:type="dxa"/>
+              <w:left w:w="83" w:type="dxa"/>
             </w:tcMar>
           </w:tcPr>
           <w:p>
@@ -548,9 +528,9 @@
           <w:tcPr>
             <w:tcW w:w="1980" w:type="dxa"/>
             <w:tcBorders/>
-            <w:shd w:fill="auto" w:val="clear"/>
+            <w:shd w:color="auto" w:fill="auto" w:val="clear"/>
             <w:tcMar>
-              <w:left w:w="93" w:type="dxa"/>
+              <w:left w:w="83" w:type="dxa"/>
             </w:tcMar>
           </w:tcPr>
           <w:p>
@@ -581,9 +561,9 @@
           <w:tcPr>
             <w:tcW w:w="4140" w:type="dxa"/>
             <w:tcBorders/>
-            <w:shd w:fill="auto" w:val="clear"/>
+            <w:shd w:color="auto" w:fill="auto" w:val="clear"/>
             <w:tcMar>
-              <w:left w:w="93" w:type="dxa"/>
+              <w:left w:w="83" w:type="dxa"/>
             </w:tcMar>
           </w:tcPr>
           <w:p>
@@ -609,9 +589,9 @@
           <w:tcPr>
             <w:tcW w:w="1980" w:type="dxa"/>
             <w:tcBorders/>
-            <w:shd w:fill="auto" w:val="clear"/>
+            <w:shd w:color="auto" w:fill="auto" w:val="clear"/>
             <w:tcMar>
-              <w:left w:w="93" w:type="dxa"/>
+              <w:left w:w="83" w:type="dxa"/>
             </w:tcMar>
           </w:tcPr>
           <w:p>
@@ -642,9 +622,9 @@
           <w:tcPr>
             <w:tcW w:w="4140" w:type="dxa"/>
             <w:tcBorders/>
-            <w:shd w:fill="auto" w:val="clear"/>
+            <w:shd w:color="auto" w:fill="auto" w:val="clear"/>
             <w:tcMar>
-              <w:left w:w="93" w:type="dxa"/>
+              <w:left w:w="83" w:type="dxa"/>
             </w:tcMar>
           </w:tcPr>
           <w:p>
@@ -670,9 +650,9 @@
           <w:tcPr>
             <w:tcW w:w="1980" w:type="dxa"/>
             <w:tcBorders/>
-            <w:shd w:fill="auto" w:val="clear"/>
+            <w:shd w:color="auto" w:fill="auto" w:val="clear"/>
             <w:tcMar>
-              <w:left w:w="93" w:type="dxa"/>
+              <w:left w:w="83" w:type="dxa"/>
             </w:tcMar>
           </w:tcPr>
           <w:p>
@@ -714,48 +694,14 @@
     <w:p>
       <w:pPr>
         <w:pStyle w:val="Normal"/>
-        <w:rPr>
-          <w:sz w:val="24"/>
-          <w:szCs w:val="24"/>
-        </w:rPr>
-      </w:pPr>
-      <w:r>
-        <w:rPr>
-          <w:sz w:val="24"/>
-          <w:szCs w:val="24"/>
-        </w:rPr>
-        <w:t xml:space="preserve">The PLC rack is a Rockwell Automation/Allen-Bradley (RA/AB) 1756 ControlLogix system [3] that consists of a controller (CPU) module and multiple I/O modules—an EtherNet/IP communication module used to communicate with the HMI system, an analog input (AI) module, an analog output (AO) module, a digital input (DI) module, a serial communication module, and a second EtherNet/IP module used to communicate with the RTU. These I/O modules communicate with the controller module via a proprietary backplane. For this lab, the controller runs a ladder logic application that controls a number of physical devices . </w:t>
-      </w:r>
-    </w:p>
-    <w:p>
-      <w:pPr>
-        <w:pStyle w:val="Normal"/>
-        <w:rPr>
-          <w:sz w:val="24"/>
-          <w:szCs w:val="24"/>
-        </w:rPr>
-      </w:pPr>
-      <w:r>
-        <w:rPr>
-          <w:sz w:val="24"/>
-          <w:szCs w:val="24"/>
-        </w:rPr>
-        <w:t>The HMI system runs the RA Studio 5000 Logix Designer software [4], which is used to develop and run ladder logic applications on the controller. The HMI system regularly asks the controller for I/O statuses and the controller’s current operating mode. The HMI system and the controller communicate via EtherNet/IP and CIP.</w:t>
-      </w:r>
-    </w:p>
-    <w:p>
-      <w:pPr>
-        <w:pStyle w:val="Normal"/>
-        <w:rPr>
-          <w:sz w:val="24"/>
-          <w:szCs w:val="24"/>
-        </w:rPr>
-      </w:pPr>
-      <w:r>
-        <w:rPr>
-          <w:sz w:val="24"/>
-          <w:szCs w:val="24"/>
-        </w:rPr>
+        <w:rPr/>
+      </w:pPr>
+      <w:r>
+        <w:rPr>
+          <w:sz w:val="24"/>
+          <w:szCs w:val="24"/>
+        </w:rPr>
+        <w:t xml:space="preserve">The PLC rack is a Rockwell Automation/Allen-Bradley (RA/AB) 1756 ControlLogix system [3] that consists of a controller (CPU) module and multiple I/O modules—an EtherNet/IP communication module used to communicate with the HMI system, an analog input (AI) module, an analog output (AO) module, a digital input (DI) module, a serial communication module, and a second EtherNet/IP module used to communicate with the RTU. These I/O modules communicate with the controller module via a proprietary backplane. </w:t>
       </w:r>
     </w:p>
     <w:p>
@@ -773,48 +719,474 @@
           <w:szCs w:val="24"/>
           <w:u w:val="single"/>
         </w:rPr>
-        <w:t xml:space="preserve">Overview of CIP </w:t>
-      </w:r>
-    </w:p>
-    <w:p>
-      <w:pPr>
-        <w:pStyle w:val="Normal"/>
-        <w:rPr>
-          <w:sz w:val="24"/>
-          <w:szCs w:val="24"/>
-        </w:rPr>
-      </w:pPr>
-      <w:r>
-        <w:rPr>
-          <w:sz w:val="24"/>
-          <w:szCs w:val="24"/>
-        </w:rPr>
-        <w:t>The Common Industrial Protocol (CIP) models each node in the network as a set of objects (Figure 2). The following definitions are taken from the CIP specification [1]. An object provides “an abstraction of a component within a product.” A class is a set of objects that “are identical in form and behavior, but may contain different attribute values.” An object instance is “the actual representation of a particular object within a class.” An instance of a class shares "the same set of attributes, but has its own particular set of attribute values." An attribute describes "an externally visible characteristic or feature” of an object.</w:t>
+        <w:t>Note for Students</w:t>
+      </w:r>
+    </w:p>
+    <w:p>
+      <w:pPr>
+        <w:pStyle w:val="Normal"/>
+        <w:rPr>
+          <w:sz w:val="24"/>
+          <w:szCs w:val="24"/>
+        </w:rPr>
+      </w:pPr>
+      <w:r>
+        <w:rPr>
+          <w:sz w:val="24"/>
+          <w:szCs w:val="24"/>
+        </w:rPr>
+        <w:t>This lab assumes the following:</w:t>
+      </w:r>
+    </w:p>
+    <w:p>
+      <w:pPr>
+        <w:pStyle w:val="ListParagraph"/>
+        <w:numPr>
+          <w:ilvl w:val="0"/>
+          <w:numId w:val="1"/>
+        </w:numPr>
+        <w:rPr>
+          <w:sz w:val="24"/>
+          <w:szCs w:val="24"/>
+        </w:rPr>
+      </w:pPr>
+      <w:r>
+        <w:rPr>
+          <w:sz w:val="24"/>
+          <w:szCs w:val="24"/>
+        </w:rPr>
+        <w:t>The student has taken TCP/IP networking course(s);</w:t>
+      </w:r>
+    </w:p>
+    <w:p>
+      <w:pPr>
+        <w:pStyle w:val="ListParagraph"/>
+        <w:numPr>
+          <w:ilvl w:val="0"/>
+          <w:numId w:val="1"/>
+        </w:numPr>
+        <w:rPr>
+          <w:sz w:val="24"/>
+          <w:szCs w:val="24"/>
+        </w:rPr>
+      </w:pPr>
+      <w:r>
+        <w:rPr>
+          <w:sz w:val="24"/>
+          <w:szCs w:val="24"/>
+        </w:rPr>
+        <w:t>The student has working knowledge of  HTTP and FTP application protocols, and HTML syntax;</w:t>
+      </w:r>
+    </w:p>
+    <w:p>
+      <w:pPr>
+        <w:pStyle w:val="ListParagraph"/>
+        <w:numPr>
+          <w:ilvl w:val="0"/>
+          <w:numId w:val="1"/>
+        </w:numPr>
+        <w:rPr>
+          <w:sz w:val="24"/>
+          <w:szCs w:val="24"/>
+        </w:rPr>
+      </w:pPr>
+      <w:r>
+        <w:rPr>
+          <w:sz w:val="24"/>
+          <w:szCs w:val="24"/>
+        </w:rPr>
+        <w:t>The student is familiar with basic ICS terminology and concepts;</w:t>
+      </w:r>
+    </w:p>
+    <w:p>
+      <w:pPr>
+        <w:pStyle w:val="ListParagraph"/>
+        <w:numPr>
+          <w:ilvl w:val="0"/>
+          <w:numId w:val="1"/>
+        </w:numPr>
+        <w:rPr>
+          <w:sz w:val="24"/>
+          <w:szCs w:val="24"/>
+        </w:rPr>
+      </w:pPr>
+      <w:r>
+        <w:rPr>
+          <w:sz w:val="24"/>
+          <w:szCs w:val="24"/>
+        </w:rPr>
+        <w:t>The student has hands-on experience with Wireshark. Minimally, the student must know how to: filter a particular packet type, obtain protocol-specific statistics, follow a TCP stream, customize display columns, and set up TCP preferences such as turning off TCP streams reassembly feature;</w:t>
+      </w:r>
+    </w:p>
+    <w:p>
+      <w:pPr>
+        <w:pStyle w:val="ListParagraph"/>
+        <w:numPr>
+          <w:ilvl w:val="0"/>
+          <w:numId w:val="1"/>
+        </w:numPr>
+        <w:rPr>
+          <w:sz w:val="24"/>
+          <w:szCs w:val="24"/>
+        </w:rPr>
+      </w:pPr>
+      <w:r>
+        <w:rPr>
+          <w:sz w:val="24"/>
+          <w:szCs w:val="24"/>
+        </w:rPr>
+        <w:t>The student can independently look up vendor information available on the Internet.</w:t>
+      </w:r>
+    </w:p>
+    <w:p>
+      <w:pPr>
+        <w:pStyle w:val="Normal"/>
+        <w:rPr>
+          <w:sz w:val="24"/>
+          <w:szCs w:val="24"/>
+        </w:rPr>
+      </w:pPr>
+      <w:r>
+        <w:rPr>
+          <w:sz w:val="24"/>
+          <w:szCs w:val="24"/>
+        </w:rPr>
+      </w:r>
+    </w:p>
+    <w:p>
+      <w:pPr>
+        <w:pStyle w:val="Normal"/>
+        <w:rPr>
+          <w:sz w:val="24"/>
+          <w:szCs w:val="24"/>
+          <w:u w:val="single"/>
+        </w:rPr>
+      </w:pPr>
+      <w:bookmarkStart w:id="1" w:name="_GoBack"/>
+      <w:bookmarkEnd w:id="1"/>
+      <w:r>
+        <w:rPr>
+          <w:sz w:val="24"/>
+          <w:szCs w:val="24"/>
+          <w:u w:val="single"/>
+        </w:rPr>
+        <w:t>Note for Instructors</w:t>
+      </w:r>
+    </w:p>
+    <w:p>
+      <w:pPr>
+        <w:pStyle w:val="Normal"/>
+        <w:rPr>
+          <w:sz w:val="24"/>
+          <w:szCs w:val="24"/>
+        </w:rPr>
+      </w:pPr>
+      <w:r>
+        <w:rPr>
+          <w:sz w:val="24"/>
+          <w:szCs w:val="24"/>
+        </w:rPr>
+        <w:t>We suggest that this lab be conducted in a supervised lab environment, and that the following materials be covered at the beginning of the lab session:</w:t>
+      </w:r>
+    </w:p>
+    <w:p>
+      <w:pPr>
+        <w:pStyle w:val="ListParagraph"/>
+        <w:numPr>
+          <w:ilvl w:val="0"/>
+          <w:numId w:val="2"/>
+        </w:numPr>
+        <w:rPr>
+          <w:sz w:val="24"/>
+          <w:szCs w:val="24"/>
+        </w:rPr>
+      </w:pPr>
+      <w:r>
+        <w:rPr>
+          <w:sz w:val="24"/>
+          <w:szCs w:val="24"/>
+        </w:rPr>
+        <w:t>Labtainer installation, including installation of Virtual Box and a Linux VM (if a Linux system is not already available).  Refer to the Labtainer Student User Guide.</w:t>
+      </w:r>
+    </w:p>
+    <w:p>
+      <w:pPr>
+        <w:pStyle w:val="ListParagraph"/>
+        <w:numPr>
+          <w:ilvl w:val="0"/>
+          <w:numId w:val="2"/>
+        </w:numPr>
+        <w:rPr>
+          <w:sz w:val="24"/>
+          <w:szCs w:val="24"/>
+        </w:rPr>
+      </w:pPr>
+      <w:r>
+        <w:rPr>
+          <w:sz w:val="24"/>
+          <w:szCs w:val="24"/>
+        </w:rPr>
+        <w:t>Review of HTTP and FTP protocol, and HTML format. Only need to cover the basic structure of HTTP authentication and GET method, basic FTP commands, and basic structure of a webpage and HTML elements.</w:t>
+      </w:r>
+    </w:p>
+    <w:p>
+      <w:pPr>
+        <w:pStyle w:val="ListParagraph"/>
+        <w:numPr>
+          <w:ilvl w:val="0"/>
+          <w:numId w:val="2"/>
+        </w:numPr>
+        <w:rPr>
+          <w:sz w:val="24"/>
+          <w:szCs w:val="24"/>
+        </w:rPr>
+      </w:pPr>
+      <w:r>
+        <w:rPr>
+          <w:sz w:val="24"/>
+          <w:szCs w:val="24"/>
+        </w:rPr>
+        <w:t>Review of ICS fundamentals.</w:t>
+      </w:r>
+    </w:p>
+    <w:p>
+      <w:pPr>
+        <w:pStyle w:val="Normal"/>
+        <w:rPr>
+          <w:sz w:val="24"/>
+          <w:szCs w:val="24"/>
+          <w:u w:val="single"/>
+        </w:rPr>
+      </w:pPr>
+      <w:r>
+        <w:rPr>
+          <w:sz w:val="24"/>
+          <w:szCs w:val="24"/>
+          <w:u w:val="single"/>
+        </w:rPr>
+      </w:r>
+    </w:p>
+    <w:p>
+      <w:pPr>
+        <w:pStyle w:val="Normal"/>
+        <w:rPr>
+          <w:sz w:val="24"/>
+          <w:szCs w:val="24"/>
+          <w:u w:val="single"/>
+        </w:rPr>
+      </w:pPr>
+      <w:r>
+        <w:rPr>
+          <w:sz w:val="24"/>
+          <w:szCs w:val="24"/>
+          <w:u w:val="single"/>
+        </w:rPr>
+        <w:t>Summary of Lab Tasks</w:t>
+      </w:r>
+    </w:p>
+    <w:p>
+      <w:pPr>
+        <w:pStyle w:val="Normal"/>
+        <w:rPr/>
+      </w:pPr>
+      <w:r>
+        <w:rPr>
+          <w:sz w:val="24"/>
+          <w:szCs w:val="24"/>
+        </w:rPr>
+        <w:t xml:space="preserve">This lab consists of three tasks. Tasks 1 and 2 cover reconnaissance activities. Task 3 addresses data exfiltration. </w:t>
+      </w:r>
+    </w:p>
+    <w:p>
+      <w:pPr>
+        <w:pStyle w:val="Normal"/>
+        <w:rPr>
+          <w:sz w:val="24"/>
+          <w:szCs w:val="24"/>
+        </w:rPr>
+      </w:pPr>
+      <w:r>
+        <w:rPr>
+          <w:sz w:val="24"/>
+          <w:szCs w:val="24"/>
+        </w:rPr>
+        <w:t>The following list provides some useful hints for Wireshark:</w:t>
+      </w:r>
+    </w:p>
+    <w:p>
+      <w:pPr>
+        <w:pStyle w:val="ListParagraph"/>
+        <w:numPr>
+          <w:ilvl w:val="0"/>
+          <w:numId w:val="3"/>
+        </w:numPr>
+        <w:rPr>
+          <w:sz w:val="24"/>
+          <w:szCs w:val="24"/>
+        </w:rPr>
+      </w:pPr>
+      <w:r>
+        <w:rPr>
+          <w:sz w:val="24"/>
+          <w:szCs w:val="24"/>
+        </w:rPr>
+        <w:t>When working with a particular protocol, set the display filter to only show traffic for that protocol, e.g., set the display filter to only show HTTP traffic when working with web requests.</w:t>
+      </w:r>
+    </w:p>
+    <w:p>
+      <w:pPr>
+        <w:pStyle w:val="ListParagraph"/>
+        <w:numPr>
+          <w:ilvl w:val="0"/>
+          <w:numId w:val="3"/>
+        </w:numPr>
+        <w:rPr>
+          <w:sz w:val="24"/>
+          <w:szCs w:val="24"/>
+        </w:rPr>
+      </w:pPr>
+      <w:r>
+        <w:rPr>
+          <w:sz w:val="24"/>
+          <w:szCs w:val="24"/>
+        </w:rPr>
+        <w:t>When working with HTTP, enable the HTTP header and body reassembly options. These options are usually enabled by default.</w:t>
+      </w:r>
+    </w:p>
+    <w:p>
+      <w:pPr>
+        <w:pStyle w:val="ListParagraph"/>
+        <w:numPr>
+          <w:ilvl w:val="0"/>
+          <w:numId w:val="3"/>
+        </w:numPr>
+        <w:rPr>
+          <w:sz w:val="24"/>
+          <w:szCs w:val="24"/>
+        </w:rPr>
+      </w:pPr>
+      <w:r>
+        <w:rPr>
+          <w:sz w:val="24"/>
+          <w:szCs w:val="24"/>
+        </w:rPr>
+        <w:t>Disable the TCP streams reassembly option if packet data span multiple TCP segments. This option is usually enabled by default. See https://wiki.wireshark.org/TCP_Reassembly for more information about the TCP reassembly option.</w:t>
+      </w:r>
+    </w:p>
+    <w:p>
+      <w:pPr>
+        <w:pStyle w:val="ListParagraph"/>
+        <w:numPr>
+          <w:ilvl w:val="0"/>
+          <w:numId w:val="3"/>
+        </w:numPr>
+        <w:rPr>
+          <w:sz w:val="24"/>
+          <w:szCs w:val="24"/>
+        </w:rPr>
+      </w:pPr>
+      <w:r>
+        <w:rPr>
+          <w:sz w:val="24"/>
+          <w:szCs w:val="24"/>
+        </w:rPr>
+        <w:t>Use the Follow TCP Stream feature to see application-specific data that span multiple packets, e.g., a web page or an FTP operation.</w:t>
+      </w:r>
+    </w:p>
+    <w:p>
+      <w:pPr>
+        <w:pStyle w:val="Normal"/>
+        <w:rPr>
+          <w:sz w:val="24"/>
+          <w:szCs w:val="24"/>
+        </w:rPr>
+      </w:pPr>
+      <w:r>
+        <w:rPr>
+          <w:b/>
+          <w:sz w:val="24"/>
+          <w:szCs w:val="24"/>
+        </w:rPr>
+        <w:t xml:space="preserve">Lab Files that are Needed: </w:t>
+      </w:r>
+      <w:r>
+        <w:rPr>
+          <w:sz w:val="24"/>
+          <w:szCs w:val="24"/>
+        </w:rPr>
+        <w:t>The PCAP files needed by this lab are on the investigator computer.</w:t>
+      </w:r>
+    </w:p>
+    <w:p>
+      <w:pPr>
+        <w:pStyle w:val="Normal"/>
+        <w:spacing w:lineRule="auto" w:line="240" w:before="0" w:after="0"/>
+        <w:rPr>
+          <w:sz w:val="24"/>
+          <w:szCs w:val="24"/>
+        </w:rPr>
+      </w:pPr>
+      <w:r>
+        <w:rPr>
+          <w:sz w:val="24"/>
+          <w:szCs w:val="24"/>
+        </w:rPr>
+      </w:r>
+      <w:r>
+        <w:br w:type="page"/>
+      </w:r>
+    </w:p>
+    <w:p>
+      <w:pPr>
+        <w:pStyle w:val="Heading3"/>
+        <w:rPr>
+          <w:b/>
+          <w:b/>
+          <w:color w:val="000000"/>
+          <w:sz w:val="24"/>
+          <w:szCs w:val="24"/>
+        </w:rPr>
+      </w:pPr>
+      <w:r>
+        <w:rPr>
+          <w:b/>
+          <w:color w:val="000000"/>
+          <w:sz w:val="24"/>
+          <w:szCs w:val="24"/>
+        </w:rPr>
+        <w:t>Lab EXERCISE 1: Reconnaissance Activity</w:t>
+      </w:r>
+    </w:p>
+    <w:p>
+      <w:pPr>
+        <w:pStyle w:val="Normal"/>
+        <w:rPr>
+          <w:sz w:val="24"/>
+          <w:szCs w:val="24"/>
+        </w:rPr>
+      </w:pPr>
+      <w:r>
+        <w:rPr>
+          <w:sz w:val="24"/>
+          <w:szCs w:val="24"/>
+        </w:rPr>
+        <w:t>Reconnaissance is the first phase of an attack progression. This activity is often difficult to detect if it was done using the same tools and processes prescribed for regular system maintenance, e.g., reviewing component configuration and status via a web browsing interface. The ControlLogix EtherNet/IP modules include an integrated web server that allows remote systems to monitor and manipulate controller data. When contacted, the web server returns a home page that includes a list of available operations (Figure 4), some of which require login with appropriate access permissions.</w:t>
       </w:r>
     </w:p>
     <w:p>
       <w:pPr>
         <w:pStyle w:val="Normal"/>
         <w:keepNext/>
+        <w:jc w:val="center"/>
         <w:rPr/>
       </w:pPr>
       <w:r>
-        <w:rPr>
-          <w:sz w:val="24"/>
-          <w:szCs w:val="24"/>
-        </w:rPr>
-        <w:t xml:space="preserve"> </w:t>
-      </w:r>
-      <w:r>
-        <w:rPr>
-          <w:sz w:val="24"/>
-          <w:szCs w:val="24"/>
-        </w:rPr>
+        <w:rPr/>
         <w:drawing>
           <wp:inline distT="0" distB="0" distL="0" distR="0">
-            <wp:extent cx="4160520" cy="2240280"/>
+            <wp:extent cx="2105025" cy="2324735"/>
             <wp:effectExtent l="0" t="0" r="0" b="0"/>
-            <wp:docPr id="2" name="Picture 7" descr=""/>
+            <wp:docPr id="2" name="Picture 5" descr=""/>
             <wp:cNvGraphicFramePr>
               <a:graphicFrameLocks xmlns:a="http://schemas.openxmlformats.org/drawingml/2006/main" noChangeAspect="1"/>
             </wp:cNvGraphicFramePr>
@@ -822,811 +1194,13 @@
               <a:graphicData uri="http://schemas.openxmlformats.org/drawingml/2006/picture">
                 <pic:pic xmlns:pic="http://schemas.openxmlformats.org/drawingml/2006/picture">
                   <pic:nvPicPr>
-                    <pic:cNvPr id="2" name="Picture 7" descr=""/>
+                    <pic:cNvPr id="2" name="Picture 5" descr=""/>
                     <pic:cNvPicPr>
                       <a:picLocks noChangeAspect="1" noChangeArrowheads="1"/>
                     </pic:cNvPicPr>
                   </pic:nvPicPr>
                   <pic:blipFill>
                     <a:blip r:embed="rId3"/>
-                    <a:stretch>
-                      <a:fillRect/>
-                    </a:stretch>
-                  </pic:blipFill>
-                  <pic:spPr bwMode="auto">
-                    <a:xfrm>
-                      <a:off x="0" y="0"/>
-                      <a:ext cx="4160520" cy="2240280"/>
-                    </a:xfrm>
-                    <a:prstGeom prst="rect">
-                      <a:avLst/>
-                    </a:prstGeom>
-                  </pic:spPr>
-                </pic:pic>
-              </a:graphicData>
-            </a:graphic>
-          </wp:inline>
-        </w:drawing>
-      </w:r>
-    </w:p>
-    <w:p>
-      <w:pPr>
-        <w:pStyle w:val="Caption1"/>
-        <w:rPr/>
-      </w:pPr>
-      <w:r>
-        <w:rPr/>
-        <w:t xml:space="preserve">Figure </w:t>
-      </w:r>
-      <w:r>
-        <w:rPr/>
-        <w:fldChar w:fldCharType="begin"/>
-      </w:r>
-      <w:r>
-        <w:instrText> SEQ Figure \* ARABIC </w:instrText>
-      </w:r>
-      <w:r>
-        <w:fldChar w:fldCharType="separate"/>
-      </w:r>
-      <w:r>
-        <w:t>2</w:t>
-      </w:r>
-      <w:r>
-        <w:fldChar w:fldCharType="end"/>
-      </w:r>
-      <w:r>
-        <w:rPr/>
-        <w:t>. A CIP node with multiple object instances. From [1].</w:t>
-      </w:r>
-    </w:p>
-    <w:p>
-      <w:pPr>
-        <w:pStyle w:val="Normal"/>
-        <w:rPr>
-          <w:sz w:val="24"/>
-          <w:szCs w:val="24"/>
-        </w:rPr>
-      </w:pPr>
-      <w:r>
-        <w:rPr>
-          <w:sz w:val="24"/>
-          <w:szCs w:val="24"/>
-        </w:rPr>
-      </w:r>
-    </w:p>
-    <w:p>
-      <w:pPr>
-        <w:pStyle w:val="Normal"/>
-        <w:rPr>
-          <w:sz w:val="24"/>
-          <w:szCs w:val="24"/>
-        </w:rPr>
-      </w:pPr>
-      <w:r>
-        <w:rPr>
-          <w:sz w:val="24"/>
-          <w:szCs w:val="24"/>
-        </w:rPr>
-        <w:t>Each object or class supports a set of common services (defined in Appendix A of [1]), and in certain products, a number of vendor-specific services. This lab requires a basic understanding of the Identity object and two common services— Get Attribute List (GAL) and Multiple Service Packet (MSP). The GAL service returns the value(s) of the requested object attribute(s) or class attribute(s). The MSP service allows a CIP client (e.g., the HMI system) to request a CIP server (e.g., the controller) a number of services in a single CIP message. An "embedded" service request can be a GAL service. The Identity object "provides identification of and general information about the device,” and the Status attribute (attribute ID=5) of the Identity Object provide the “current status of the entire device” [1]. See Section A.2 for more information on the Status attribute.</w:t>
-      </w:r>
-    </w:p>
-    <w:p>
-      <w:pPr>
-        <w:pStyle w:val="Normal"/>
-        <w:rPr>
-          <w:sz w:val="24"/>
-          <w:szCs w:val="24"/>
-        </w:rPr>
-      </w:pPr>
-      <w:r>
-        <w:rPr>
-          <w:sz w:val="24"/>
-          <w:szCs w:val="24"/>
-        </w:rPr>
-      </w:r>
-    </w:p>
-    <w:p>
-      <w:pPr>
-        <w:pStyle w:val="Normal"/>
-        <w:rPr>
-          <w:sz w:val="24"/>
-          <w:szCs w:val="24"/>
-          <w:u w:val="single"/>
-        </w:rPr>
-      </w:pPr>
-      <w:r>
-        <w:rPr>
-          <w:sz w:val="24"/>
-          <w:szCs w:val="24"/>
-          <w:u w:val="single"/>
-        </w:rPr>
-        <w:t>Overview of EtherNet/IP</w:t>
-      </w:r>
-    </w:p>
-    <w:p>
-      <w:pPr>
-        <w:pStyle w:val="Normal"/>
-        <w:rPr>
-          <w:sz w:val="24"/>
-          <w:szCs w:val="24"/>
-        </w:rPr>
-      </w:pPr>
-      <w:r>
-        <w:rPr>
-          <w:sz w:val="24"/>
-          <w:szCs w:val="24"/>
-        </w:rPr>
-        <w:t>The Ethernet/Industrial Protocol (EtherNet/IP), also known as "CIP over Ethernet", uses standard Ethernet and TCP/IP protocols to transport CIP messages [2]. EtherNet/IP supports two types of communications: UDP-based implicit messaging for time-critical operations and TCP-based explicit messaging for operations that are not time-sensitive. An implicit message can be multicast or unicast, and requires a CIP connection to be established between the two devices; an explicit message does not require a CIP connection. EtherNet/IP uses the same port number (44818 or 0xAF12) for both UDP and TCP connections.</w:t>
-      </w:r>
-    </w:p>
-    <w:p>
-      <w:pPr>
-        <w:pStyle w:val="Normal"/>
-        <w:rPr>
-          <w:sz w:val="24"/>
-          <w:szCs w:val="24"/>
-        </w:rPr>
-      </w:pPr>
-      <w:r>
-        <w:rPr>
-          <w:sz w:val="24"/>
-          <w:szCs w:val="24"/>
-        </w:rPr>
-        <w:t>The EtherNet/IP encapsulation message inside a TCP/UDP packet consists of a 24-byte header and a command-specific data portion (Figure 3) [2]. There are both pre-defined commands and vendor-specific commands. The same packet format is used for both requests and replies.</w:t>
-      </w:r>
-    </w:p>
-    <w:p>
-      <w:pPr>
-        <w:pStyle w:val="Normal"/>
-        <w:rPr>
-          <w:sz w:val="24"/>
-          <w:szCs w:val="24"/>
-        </w:rPr>
-      </w:pPr>
-      <w:r>
-        <w:rPr>
-          <w:sz w:val="24"/>
-          <w:szCs w:val="24"/>
-        </w:rPr>
-      </w:r>
-    </w:p>
-    <w:p>
-      <w:pPr>
-        <w:pStyle w:val="Normal"/>
-        <w:keepNext/>
-        <w:rPr/>
-      </w:pPr>
-      <w:r>
-        <w:rPr>
-          <w:sz w:val="24"/>
-          <w:szCs w:val="24"/>
-        </w:rPr>
-        <w:t xml:space="preserve"> </w:t>
-      </w:r>
-      <w:r>
-        <w:rPr>
-          <w:sz w:val="24"/>
-          <w:szCs w:val="24"/>
-        </w:rPr>
-        <w:drawing>
-          <wp:inline distT="0" distB="0" distL="0" distR="0">
-            <wp:extent cx="5829300" cy="2264410"/>
-            <wp:effectExtent l="0" t="0" r="0" b="0"/>
-            <wp:docPr id="3" name="Picture 9" descr=""/>
-            <wp:cNvGraphicFramePr>
-              <a:graphicFrameLocks xmlns:a="http://schemas.openxmlformats.org/drawingml/2006/main" noChangeAspect="1"/>
-            </wp:cNvGraphicFramePr>
-            <a:graphic xmlns:a="http://schemas.openxmlformats.org/drawingml/2006/main">
-              <a:graphicData uri="http://schemas.openxmlformats.org/drawingml/2006/picture">
-                <pic:pic xmlns:pic="http://schemas.openxmlformats.org/drawingml/2006/picture">
-                  <pic:nvPicPr>
-                    <pic:cNvPr id="3" name="Picture 9" descr=""/>
-                    <pic:cNvPicPr>
-                      <a:picLocks noChangeAspect="1" noChangeArrowheads="1"/>
-                    </pic:cNvPicPr>
-                  </pic:nvPicPr>
-                  <pic:blipFill>
-                    <a:blip r:embed="rId4"/>
-                    <a:stretch>
-                      <a:fillRect/>
-                    </a:stretch>
-                  </pic:blipFill>
-                  <pic:spPr bwMode="auto">
-                    <a:xfrm>
-                      <a:off x="0" y="0"/>
-                      <a:ext cx="5829300" cy="2264410"/>
-                    </a:xfrm>
-                    <a:prstGeom prst="rect">
-                      <a:avLst/>
-                    </a:prstGeom>
-                  </pic:spPr>
-                </pic:pic>
-              </a:graphicData>
-            </a:graphic>
-          </wp:inline>
-        </w:drawing>
-      </w:r>
-    </w:p>
-    <w:p>
-      <w:pPr>
-        <w:pStyle w:val="Caption1"/>
-        <w:rPr/>
-      </w:pPr>
-      <w:r>
-        <w:rPr/>
-        <w:t xml:space="preserve">Figure </w:t>
-      </w:r>
-      <w:r>
-        <w:rPr/>
-        <w:fldChar w:fldCharType="begin"/>
-      </w:r>
-      <w:r>
-        <w:instrText> SEQ Figure \* ARABIC </w:instrText>
-      </w:r>
-      <w:r>
-        <w:fldChar w:fldCharType="separate"/>
-      </w:r>
-      <w:r>
-        <w:t>3</w:t>
-      </w:r>
-      <w:r>
-        <w:fldChar w:fldCharType="end"/>
-      </w:r>
-      <w:r>
-        <w:rPr/>
-        <w:t>EtherNet/IP packet format. From [2]</w:t>
-      </w:r>
-    </w:p>
-    <w:p>
-      <w:pPr>
-        <w:pStyle w:val="Normal"/>
-        <w:rPr>
-          <w:sz w:val="24"/>
-          <w:szCs w:val="24"/>
-        </w:rPr>
-      </w:pPr>
-      <w:r>
-        <w:rPr>
-          <w:sz w:val="24"/>
-          <w:szCs w:val="24"/>
-        </w:rPr>
-        <w:t xml:space="preserve">This lab requires a basic understanding of the pre-defined RegisterSession command, which must be executed to establish an EtherNet/IP session prior to any CIP communications between two devices. The session handle returned in a RegisterSession reply is used in all subsequent EtherNet/IP messages until the session is terminated. The session handle is a 32-bit unique value generated by the target device. See Section 2-4.4 of the EtherNet/IP specification [2] for more information about the RegisterSession command. </w:t>
-      </w:r>
-    </w:p>
-    <w:p>
-      <w:pPr>
-        <w:pStyle w:val="Normal"/>
-        <w:rPr>
-          <w:sz w:val="24"/>
-          <w:szCs w:val="24"/>
-        </w:rPr>
-      </w:pPr>
-      <w:r>
-        <w:rPr>
-          <w:sz w:val="24"/>
-          <w:szCs w:val="24"/>
-        </w:rPr>
-      </w:r>
-    </w:p>
-    <w:p>
-      <w:pPr>
-        <w:pStyle w:val="Normal"/>
-        <w:rPr>
-          <w:sz w:val="24"/>
-          <w:szCs w:val="24"/>
-          <w:u w:val="single"/>
-        </w:rPr>
-      </w:pPr>
-      <w:r>
-        <w:rPr>
-          <w:sz w:val="24"/>
-          <w:szCs w:val="24"/>
-          <w:u w:val="single"/>
-        </w:rPr>
-        <w:t>Note for Students</w:t>
-      </w:r>
-    </w:p>
-    <w:p>
-      <w:pPr>
-        <w:pStyle w:val="Normal"/>
-        <w:rPr>
-          <w:sz w:val="24"/>
-          <w:szCs w:val="24"/>
-        </w:rPr>
-      </w:pPr>
-      <w:r>
-        <w:rPr>
-          <w:sz w:val="24"/>
-          <w:szCs w:val="24"/>
-        </w:rPr>
-        <w:t>This lab assumes the following:</w:t>
-      </w:r>
-    </w:p>
-    <w:p>
-      <w:pPr>
-        <w:pStyle w:val="ListParagraph"/>
-        <w:numPr>
-          <w:ilvl w:val="0"/>
-          <w:numId w:val="1"/>
-        </w:numPr>
-        <w:rPr>
-          <w:sz w:val="24"/>
-          <w:szCs w:val="24"/>
-        </w:rPr>
-      </w:pPr>
-      <w:r>
-        <w:rPr>
-          <w:sz w:val="24"/>
-          <w:szCs w:val="24"/>
-        </w:rPr>
-        <w:t>The student has taken TCP/IP networking course(s);</w:t>
-      </w:r>
-    </w:p>
-    <w:p>
-      <w:pPr>
-        <w:pStyle w:val="ListParagraph"/>
-        <w:numPr>
-          <w:ilvl w:val="0"/>
-          <w:numId w:val="1"/>
-        </w:numPr>
-        <w:rPr>
-          <w:sz w:val="24"/>
-          <w:szCs w:val="24"/>
-        </w:rPr>
-      </w:pPr>
-      <w:r>
-        <w:rPr>
-          <w:sz w:val="24"/>
-          <w:szCs w:val="24"/>
-        </w:rPr>
-        <w:t>The student has working knowledge of  HTTP and FTP application protocols, and HTML syntax;</w:t>
-      </w:r>
-    </w:p>
-    <w:p>
-      <w:pPr>
-        <w:pStyle w:val="ListParagraph"/>
-        <w:numPr>
-          <w:ilvl w:val="0"/>
-          <w:numId w:val="1"/>
-        </w:numPr>
-        <w:rPr>
-          <w:sz w:val="24"/>
-          <w:szCs w:val="24"/>
-        </w:rPr>
-      </w:pPr>
-      <w:r>
-        <w:rPr>
-          <w:sz w:val="24"/>
-          <w:szCs w:val="24"/>
-        </w:rPr>
-        <w:t>The student is familiar with basic ICS terminology and concepts;</w:t>
-      </w:r>
-    </w:p>
-    <w:p>
-      <w:pPr>
-        <w:pStyle w:val="ListParagraph"/>
-        <w:numPr>
-          <w:ilvl w:val="0"/>
-          <w:numId w:val="1"/>
-        </w:numPr>
-        <w:rPr>
-          <w:sz w:val="24"/>
-          <w:szCs w:val="24"/>
-        </w:rPr>
-      </w:pPr>
-      <w:r>
-        <w:rPr>
-          <w:sz w:val="24"/>
-          <w:szCs w:val="24"/>
-        </w:rPr>
-        <w:t>The student has hands-on experience with Wireshark. Minimally, the student must know how to: filter a particular packet type, obtain protocol-specific statistics, follow a TCP stream, customize display columns, and set up TCP preferences such as turning off TCP streams reassembly feature.</w:t>
-      </w:r>
-    </w:p>
-    <w:p>
-      <w:pPr>
-        <w:pStyle w:val="ListParagraph"/>
-        <w:numPr>
-          <w:ilvl w:val="0"/>
-          <w:numId w:val="1"/>
-        </w:numPr>
-        <w:rPr>
-          <w:sz w:val="24"/>
-          <w:szCs w:val="24"/>
-        </w:rPr>
-      </w:pPr>
-      <w:r>
-        <w:rPr>
-          <w:sz w:val="24"/>
-          <w:szCs w:val="24"/>
-        </w:rPr>
-        <w:t>The student can independently look up vendor information available on the Internet.</w:t>
-      </w:r>
-    </w:p>
-    <w:p>
-      <w:pPr>
-        <w:pStyle w:val="Normal"/>
-        <w:rPr>
-          <w:sz w:val="24"/>
-          <w:szCs w:val="24"/>
-        </w:rPr>
-      </w:pPr>
-      <w:r>
-        <w:rPr>
-          <w:sz w:val="24"/>
-          <w:szCs w:val="24"/>
-        </w:rPr>
-      </w:r>
-    </w:p>
-    <w:p>
-      <w:pPr>
-        <w:pStyle w:val="Normal"/>
-        <w:rPr>
-          <w:sz w:val="24"/>
-          <w:szCs w:val="24"/>
-          <w:u w:val="single"/>
-        </w:rPr>
-      </w:pPr>
-      <w:r>
-        <w:rPr>
-          <w:sz w:val="24"/>
-          <w:szCs w:val="24"/>
-          <w:u w:val="single"/>
-        </w:rPr>
-        <w:t>Note for Instructors</w:t>
-      </w:r>
-    </w:p>
-    <w:p>
-      <w:pPr>
-        <w:pStyle w:val="Normal"/>
-        <w:rPr>
-          <w:sz w:val="24"/>
-          <w:szCs w:val="24"/>
-        </w:rPr>
-      </w:pPr>
-      <w:r>
-        <w:rPr>
-          <w:sz w:val="24"/>
-          <w:szCs w:val="24"/>
-        </w:rPr>
-        <w:t>We suggest that this lab be conducted in a supervised lab environment, and that the following materials be covered at the beginning of the lab session:</w:t>
-      </w:r>
-    </w:p>
-    <w:p>
-      <w:pPr>
-        <w:pStyle w:val="ListParagraph"/>
-        <w:numPr>
-          <w:ilvl w:val="0"/>
-          <w:numId w:val="2"/>
-        </w:numPr>
-        <w:rPr>
-          <w:sz w:val="24"/>
-          <w:szCs w:val="24"/>
-        </w:rPr>
-      </w:pPr>
-      <w:r>
-        <w:rPr>
-          <w:sz w:val="24"/>
-          <w:szCs w:val="24"/>
-        </w:rPr>
-        <w:t>Labtainer installation, including installation of Virtual Box and a Linux VM (if a Linux system is not already available).  Refer to the Labtainer Student User Guide.</w:t>
-      </w:r>
-    </w:p>
-    <w:p>
-      <w:pPr>
-        <w:pStyle w:val="ListParagraph"/>
-        <w:numPr>
-          <w:ilvl w:val="0"/>
-          <w:numId w:val="2"/>
-        </w:numPr>
-        <w:rPr>
-          <w:sz w:val="24"/>
-          <w:szCs w:val="24"/>
-        </w:rPr>
-      </w:pPr>
-      <w:r>
-        <w:rPr>
-          <w:sz w:val="24"/>
-          <w:szCs w:val="24"/>
-        </w:rPr>
-        <w:t>Review of HTTP and FTP protocol, and HTML format. Only need to cover the basic structure of HTTP authentication and GET method, basic FTP commands, and basic structure of a webpage and HTML elements.</w:t>
-      </w:r>
-    </w:p>
-    <w:p>
-      <w:pPr>
-        <w:pStyle w:val="ListParagraph"/>
-        <w:numPr>
-          <w:ilvl w:val="0"/>
-          <w:numId w:val="2"/>
-        </w:numPr>
-        <w:rPr>
-          <w:sz w:val="24"/>
-          <w:szCs w:val="24"/>
-        </w:rPr>
-      </w:pPr>
-      <w:r>
-        <w:rPr>
-          <w:sz w:val="24"/>
-          <w:szCs w:val="24"/>
-        </w:rPr>
-        <w:t>Review of ICS fundamentals.</w:t>
-      </w:r>
-    </w:p>
-    <w:p>
-      <w:pPr>
-        <w:pStyle w:val="ListParagraph"/>
-        <w:numPr>
-          <w:ilvl w:val="0"/>
-          <w:numId w:val="2"/>
-        </w:numPr>
-        <w:rPr>
-          <w:sz w:val="24"/>
-          <w:szCs w:val="24"/>
-        </w:rPr>
-      </w:pPr>
-      <w:r>
-        <w:rPr>
-          <w:sz w:val="24"/>
-          <w:szCs w:val="24"/>
-        </w:rPr>
-        <w:t>Explanation of CIP and EtherNet/IP protocols. Only need to cover the material discussed in Section 2.3 and 2.4 above.</w:t>
-      </w:r>
-    </w:p>
-    <w:p>
-      <w:pPr>
-        <w:pStyle w:val="Normal"/>
-        <w:rPr>
-          <w:sz w:val="24"/>
-          <w:szCs w:val="24"/>
-          <w:u w:val="single"/>
-        </w:rPr>
-      </w:pPr>
-      <w:r>
-        <w:rPr>
-          <w:sz w:val="24"/>
-          <w:szCs w:val="24"/>
-          <w:u w:val="single"/>
-        </w:rPr>
-        <w:t>Summary of Lab Tasks</w:t>
-      </w:r>
-    </w:p>
-    <w:p>
-      <w:pPr>
-        <w:pStyle w:val="Normal"/>
-        <w:rPr>
-          <w:sz w:val="24"/>
-          <w:szCs w:val="24"/>
-        </w:rPr>
-      </w:pPr>
-      <w:r>
-        <w:rPr>
-          <w:sz w:val="24"/>
-          <w:szCs w:val="24"/>
-        </w:rPr>
-        <w:t>This lab consists of five tasks. Tasks 1 and 2 cover reconnaissance activities. Task 3 addresses data exfiltration. Task 4 demonstrates an insider threat scenario. Task 5 examines the evidence of an EtherNet/IP attack.</w:t>
-      </w:r>
-    </w:p>
-    <w:p>
-      <w:pPr>
-        <w:pStyle w:val="Normal"/>
-        <w:rPr>
-          <w:sz w:val="24"/>
-          <w:szCs w:val="24"/>
-        </w:rPr>
-      </w:pPr>
-      <w:r>
-        <w:rPr>
-          <w:sz w:val="24"/>
-          <w:szCs w:val="24"/>
-        </w:rPr>
-        <w:t>The following list provides some useful hints for Wireshark:</w:t>
-      </w:r>
-    </w:p>
-    <w:p>
-      <w:pPr>
-        <w:pStyle w:val="ListParagraph"/>
-        <w:numPr>
-          <w:ilvl w:val="0"/>
-          <w:numId w:val="3"/>
-        </w:numPr>
-        <w:rPr>
-          <w:sz w:val="24"/>
-          <w:szCs w:val="24"/>
-        </w:rPr>
-      </w:pPr>
-      <w:r>
-        <w:rPr>
-          <w:sz w:val="24"/>
-          <w:szCs w:val="24"/>
-        </w:rPr>
-        <w:t>When working with a particular protocol, set the display filter to only show traffic for that protocol, e.g., set the display filter to only show HTTP traffic when working with web requests.</w:t>
-      </w:r>
-    </w:p>
-    <w:p>
-      <w:pPr>
-        <w:pStyle w:val="ListParagraph"/>
-        <w:numPr>
-          <w:ilvl w:val="0"/>
-          <w:numId w:val="3"/>
-        </w:numPr>
-        <w:rPr>
-          <w:sz w:val="24"/>
-          <w:szCs w:val="24"/>
-        </w:rPr>
-      </w:pPr>
-      <w:r>
-        <w:rPr>
-          <w:sz w:val="24"/>
-          <w:szCs w:val="24"/>
-        </w:rPr>
-        <w:t>When working with HTTP, enable the HTTP header and body reassembly options. These options are usually enabled by default.</w:t>
-      </w:r>
-    </w:p>
-    <w:p>
-      <w:pPr>
-        <w:pStyle w:val="ListParagraph"/>
-        <w:numPr>
-          <w:ilvl w:val="0"/>
-          <w:numId w:val="3"/>
-        </w:numPr>
-        <w:rPr>
-          <w:sz w:val="24"/>
-          <w:szCs w:val="24"/>
-        </w:rPr>
-      </w:pPr>
-      <w:r>
-        <w:rPr>
-          <w:sz w:val="24"/>
-          <w:szCs w:val="24"/>
-        </w:rPr>
-        <w:t>Disable the TCP streams reassembly option if packet data span multiple TCP segments. This option is usually enabled by default. See https://wiki.wireshark.org/TCP_Reassembly for more information about the TCP reassembly option.</w:t>
-      </w:r>
-    </w:p>
-    <w:p>
-      <w:pPr>
-        <w:pStyle w:val="ListParagraph"/>
-        <w:numPr>
-          <w:ilvl w:val="0"/>
-          <w:numId w:val="3"/>
-        </w:numPr>
-        <w:rPr>
-          <w:sz w:val="24"/>
-          <w:szCs w:val="24"/>
-        </w:rPr>
-      </w:pPr>
-      <w:r>
-        <w:rPr>
-          <w:sz w:val="24"/>
-          <w:szCs w:val="24"/>
-        </w:rPr>
-        <w:t>Use the Follow TCP Stream feature to see application-specific data that span multiple packets, e.g., a web page or an FTP operation.</w:t>
-      </w:r>
-    </w:p>
-    <w:p>
-      <w:pPr>
-        <w:pStyle w:val="ListParagraph"/>
-        <w:numPr>
-          <w:ilvl w:val="0"/>
-          <w:numId w:val="3"/>
-        </w:numPr>
-        <w:rPr>
-          <w:sz w:val="24"/>
-          <w:szCs w:val="24"/>
-        </w:rPr>
-      </w:pPr>
-      <w:r>
-        <w:rPr>
-          <w:sz w:val="24"/>
-          <w:szCs w:val="24"/>
-        </w:rPr>
-        <w:t>For tasks 4 and 5, set WireShark to display the EtherNet/IP session handle, CIP attribute, and returned value of the Status attribute of the Identity object.</w:t>
-      </w:r>
-    </w:p>
-    <w:p>
-      <w:pPr>
-        <w:pStyle w:val="ListParagraph"/>
-        <w:numPr>
-          <w:ilvl w:val="0"/>
-          <w:numId w:val="3"/>
-        </w:numPr>
-        <w:rPr>
-          <w:sz w:val="24"/>
-          <w:szCs w:val="24"/>
-        </w:rPr>
-      </w:pPr>
-      <w:r>
-        <w:rPr>
-          <w:sz w:val="24"/>
-          <w:szCs w:val="24"/>
-        </w:rPr>
-        <w:t>The packet capture file for task 5 is large so be patient when you ask Wireshark to process it, e.g., filtering for a specific EtherNet/IP response.</w:t>
-      </w:r>
-    </w:p>
-    <w:p>
-      <w:pPr>
-        <w:pStyle w:val="Normal"/>
-        <w:rPr/>
-      </w:pPr>
-      <w:r>
-        <w:rPr>
-          <w:b/>
-          <w:sz w:val="24"/>
-          <w:szCs w:val="24"/>
-        </w:rPr>
-        <w:t xml:space="preserve">Lab Files that are Needed: </w:t>
-      </w:r>
-      <w:r>
-        <w:rPr>
-          <w:sz w:val="24"/>
-          <w:szCs w:val="24"/>
-        </w:rPr>
-        <w:t>The PCAP files needed by this lab are on the investigator computer.</w:t>
-      </w:r>
-    </w:p>
-    <w:p>
-      <w:pPr>
-        <w:pStyle w:val="Heading3"/>
-        <w:rPr>
-          <w:b/>
-          <w:b/>
-          <w:color w:val="000000"/>
-          <w:sz w:val="24"/>
-          <w:szCs w:val="24"/>
-        </w:rPr>
-      </w:pPr>
-      <w:r>
-        <w:rPr>
-          <w:b/>
-          <w:color w:val="000000"/>
-          <w:sz w:val="24"/>
-          <w:szCs w:val="24"/>
-        </w:rPr>
-        <w:t>Lab EXERCISE 1: Reconnaissance Activity</w:t>
-      </w:r>
-    </w:p>
-    <w:p>
-      <w:pPr>
-        <w:pStyle w:val="Normal"/>
-        <w:rPr>
-          <w:sz w:val="24"/>
-          <w:szCs w:val="24"/>
-        </w:rPr>
-      </w:pPr>
-      <w:r>
-        <w:rPr>
-          <w:sz w:val="24"/>
-          <w:szCs w:val="24"/>
-        </w:rPr>
-        <w:t>Reconnaissance is the first phase of an attack progression. This activity is often difficult to detect if it was done using the same tools and processes prescribed for regular system maintenance, e.g., reviewing component configuration and status via a web browsing interface. The ControlLogix EtherNet/IP modules include an integrated web server that allows remote systems to monitor and manipulate controller data. When contacted, the web server returns a home page that includes a list of available operations (Figure 4), some of which require login with appropriate access permissions.</w:t>
-      </w:r>
-    </w:p>
-    <w:p>
-      <w:pPr>
-        <w:pStyle w:val="Normal"/>
-        <w:keepNext/>
-        <w:jc w:val="center"/>
-        <w:rPr/>
-      </w:pPr>
-      <w:r>
-        <w:rPr/>
-        <w:drawing>
-          <wp:inline distT="0" distB="0" distL="0" distR="0">
-            <wp:extent cx="2105025" cy="2324735"/>
-            <wp:effectExtent l="0" t="0" r="0" b="0"/>
-            <wp:docPr id="4" name="Picture 5" descr=""/>
-            <wp:cNvGraphicFramePr>
-              <a:graphicFrameLocks xmlns:a="http://schemas.openxmlformats.org/drawingml/2006/main" noChangeAspect="1"/>
-            </wp:cNvGraphicFramePr>
-            <a:graphic xmlns:a="http://schemas.openxmlformats.org/drawingml/2006/main">
-              <a:graphicData uri="http://schemas.openxmlformats.org/drawingml/2006/picture">
-                <pic:pic xmlns:pic="http://schemas.openxmlformats.org/drawingml/2006/picture">
-                  <pic:nvPicPr>
-                    <pic:cNvPr id="4" name="Picture 5" descr=""/>
-                    <pic:cNvPicPr>
-                      <a:picLocks noChangeAspect="1" noChangeArrowheads="1"/>
-                    </pic:cNvPicPr>
-                  </pic:nvPicPr>
-                  <pic:blipFill>
-                    <a:blip r:embed="rId5"/>
                     <a:stretch>
                       <a:fillRect/>
                     </a:stretch>
@@ -1668,7 +1242,7 @@
         <w:fldChar w:fldCharType="separate"/>
       </w:r>
       <w:r>
-        <w:t>4</w:t>
+        <w:t>2</w:t>
       </w:r>
       <w:r>
         <w:fldChar w:fldCharType="end"/>
@@ -1800,21 +1374,6 @@
           <w:sz w:val="24"/>
           <w:szCs w:val="24"/>
         </w:rPr>
-      </w:r>
-    </w:p>
-    <w:p>
-      <w:pPr>
-        <w:pStyle w:val="Normal"/>
-        <w:rPr>
-          <w:sz w:val="24"/>
-          <w:szCs w:val="24"/>
-        </w:rPr>
-      </w:pPr>
-      <w:r>
-        <w:rPr>
-          <w:sz w:val="24"/>
-          <w:szCs w:val="24"/>
-        </w:rPr>
         <w:t>Question 1.4: Which top-level operation shown in Figure 4 was performed?</w:t>
       </w:r>
     </w:p>
@@ -2007,14 +1566,20 @@
     <w:p>
       <w:pPr>
         <w:pStyle w:val="Normal"/>
-        <w:rPr/>
-      </w:pPr>
-      <w:r>
-        <w:rPr>
-          <w:sz w:val="24"/>
-          <w:szCs w:val="24"/>
-        </w:rPr>
-        <w:t> </w:t>
+        <w:spacing w:lineRule="auto" w:line="240" w:before="0" w:after="0"/>
+        <w:rPr>
+          <w:sz w:val="24"/>
+          <w:szCs w:val="24"/>
+        </w:rPr>
+      </w:pPr>
+      <w:r>
+        <w:rPr>
+          <w:sz w:val="24"/>
+          <w:szCs w:val="24"/>
+        </w:rPr>
+      </w:r>
+      <w:r>
+        <w:br w:type="page"/>
       </w:r>
     </w:p>
     <w:p>
@@ -2151,23 +1716,38 @@
         </w:rPr>
       </w:pPr>
       <w:r>
+        <w:rPr>
+          <w:sz w:val="24"/>
+          <w:szCs w:val="24"/>
+        </w:rPr>
+      </w:r>
+    </w:p>
+    <w:p>
+      <w:pPr>
+        <w:pStyle w:val="Normal"/>
+        <w:rPr>
+          <w:sz w:val="24"/>
+          <w:szCs w:val="24"/>
+        </w:rPr>
+      </w:pPr>
+      <w:r>
+        <w:rPr>
+          <w:sz w:val="24"/>
+          <w:szCs w:val="24"/>
+        </w:rPr>
+        <w:t> </w:t>
+      </w:r>
+    </w:p>
+    <w:p>
+      <w:pPr>
+        <w:pStyle w:val="Normal"/>
         <w:rPr/>
-      </w:r>
-    </w:p>
-    <w:p>
-      <w:pPr>
-        <w:pStyle w:val="Normal"/>
-        <w:rPr>
-          <w:sz w:val="24"/>
-          <w:szCs w:val="24"/>
-        </w:rPr>
-      </w:pPr>
-      <w:r>
-        <w:rPr>
-          <w:sz w:val="24"/>
-          <w:szCs w:val="24"/>
-        </w:rPr>
-        <w:t> </w:t>
+      </w:pPr>
+      <w:r>
+        <w:rPr/>
+      </w:r>
+      <w:r>
+        <w:br w:type="page"/>
       </w:r>
     </w:p>
     <w:p>
@@ -2432,7 +2012,67 @@
           <w:sz w:val="24"/>
           <w:szCs w:val="24"/>
         </w:rPr>
-        <w:t>Action 3.1 Using information derived from the PCAP, use the “investigator” terminal to access the service as it was accessed by the attacker and retrieve the information that the attacker retrieved.</w:t>
+      </w:r>
+    </w:p>
+    <w:p>
+      <w:pPr>
+        <w:pStyle w:val="Normal"/>
+        <w:rPr>
+          <w:sz w:val="24"/>
+          <w:szCs w:val="24"/>
+        </w:rPr>
+      </w:pPr>
+      <w:r>
+        <w:rPr>
+          <w:sz w:val="24"/>
+          <w:szCs w:val="24"/>
+        </w:rPr>
+      </w:r>
+    </w:p>
+    <w:p>
+      <w:pPr>
+        <w:pStyle w:val="Normal"/>
+        <w:rPr>
+          <w:sz w:val="24"/>
+          <w:szCs w:val="24"/>
+        </w:rPr>
+      </w:pPr>
+      <w:r>
+        <w:rPr>
+          <w:sz w:val="24"/>
+          <w:szCs w:val="24"/>
+        </w:rPr>
+        <w:t>Action 3.1: Using information derived from the PCAP, use the “investigator” terminal to access the service as it was accessed by the attacker and retrieve the information that the attacker retrieved.</w:t>
+      </w:r>
+    </w:p>
+    <w:p>
+      <w:pPr>
+        <w:pStyle w:val="Normal"/>
+        <w:rPr>
+          <w:sz w:val="24"/>
+          <w:szCs w:val="24"/>
+        </w:rPr>
+      </w:pPr>
+      <w:r>
+        <w:rPr>
+          <w:sz w:val="24"/>
+          <w:szCs w:val="24"/>
+        </w:rPr>
+      </w:r>
+    </w:p>
+    <w:p>
+      <w:pPr>
+        <w:pStyle w:val="Normal"/>
+        <w:rPr>
+          <w:sz w:val="24"/>
+          <w:szCs w:val="24"/>
+        </w:rPr>
+      </w:pPr>
+      <w:r>
+        <w:rPr>
+          <w:sz w:val="24"/>
+          <w:szCs w:val="24"/>
+        </w:rPr>
       </w:r>
     </w:p>
     <w:p>
@@ -2445,7 +2085,7 @@
           <w:sz w:val="24"/>
           <w:szCs w:val="24"/>
         </w:rPr>
-        <w:t>Action 3.1 Experiment with the credentials you utilized in Action 3.1 to use wget to retrieve the protected web page identified in Lab Exercise 2.  They syntax of wget for protected resources is:</w:t>
+        <w:t>Action 3.1: Experiment with the credentials you utilized in Action 3.1 to use wget to retrieve the protected web page identified in Lab Exercise 2.  The syntax of wget for protected resources is:</w:t>
       </w:r>
     </w:p>
     <w:p>
@@ -2468,598 +2108,16 @@
     <w:p>
       <w:pPr>
         <w:pStyle w:val="Normal"/>
-        <w:pBdr>
-          <w:top w:val="single" w:sz="6" w:space="1" w:color="1CADE4"/>
-        </w:pBdr>
-        <w:rPr>
-          <w:b/>
-          <w:b/>
-          <w:sz w:val="24"/>
-          <w:szCs w:val="24"/>
-        </w:rPr>
-      </w:pPr>
-      <w:r>
-        <w:rPr>
-          <w:b/>
-          <w:sz w:val="24"/>
-          <w:szCs w:val="24"/>
-        </w:rPr>
-        <w:t xml:space="preserve">LAB EXERCISE 4: </w:t>
-      </w:r>
-      <w:r>
-        <w:rPr>
-          <w:b/>
-          <w:color w:val="000000"/>
-          <w:sz w:val="24"/>
-          <w:szCs w:val="24"/>
-        </w:rPr>
-        <w:t>CONTROLLER MANIPULATION</w:t>
-      </w:r>
-    </w:p>
-    <w:p>
-      <w:pPr>
-        <w:pStyle w:val="Normal"/>
-        <w:rPr>
-          <w:sz w:val="24"/>
-          <w:szCs w:val="24"/>
-        </w:rPr>
-      </w:pPr>
-      <w:r>
-        <w:rPr>
-          <w:sz w:val="24"/>
-          <w:szCs w:val="24"/>
-        </w:rPr>
-        <w:t>An insider had gained physical access to the PLC rack and was able to manipulate the controller via the mode switch on the front of the controller. The objective of this task is to analyze EtherNet/IP and CIP messages to determine the actions taken by the insider. Your task is to use Wireshark to inspect two PCAP files, Task4-trace1.pcap (normal traffic) and Task4-trace2.pcap (traffic with abnormal activities), and work through the questions below. You need to read Appendix A before starting this task.</w:t>
-      </w:r>
-    </w:p>
-    <w:p>
-      <w:pPr>
-        <w:pStyle w:val="Normal"/>
-        <w:rPr>
-          <w:sz w:val="24"/>
-          <w:szCs w:val="24"/>
-        </w:rPr>
-      </w:pPr>
-      <w:r>
-        <w:rPr>
-          <w:sz w:val="24"/>
-          <w:szCs w:val="24"/>
-        </w:rPr>
-        <w:t>Question 4.1: How many EtherNet/IP packets were captured in the Task4-trace1.pcap file? Show evidence from the PCAP file that supports your answer.</w:t>
-      </w:r>
-    </w:p>
-    <w:p>
-      <w:pPr>
-        <w:pStyle w:val="Normal"/>
-        <w:rPr>
-          <w:sz w:val="24"/>
-          <w:szCs w:val="24"/>
-        </w:rPr>
-      </w:pPr>
-      <w:r>
-        <w:rPr>
-          <w:sz w:val="24"/>
-          <w:szCs w:val="24"/>
-        </w:rPr>
-      </w:r>
-    </w:p>
-    <w:p>
-      <w:pPr>
-        <w:pStyle w:val="Normal"/>
-        <w:rPr>
-          <w:sz w:val="24"/>
-          <w:szCs w:val="24"/>
-        </w:rPr>
-      </w:pPr>
-      <w:r>
-        <w:rPr>
-          <w:sz w:val="24"/>
-          <w:szCs w:val="24"/>
-        </w:rPr>
-        <w:t xml:space="preserve">Question 4.2: How many EtherNet/IP sessions were captured in the Task4-trace1.pcap file, and what are the values of their session handles? Show evidence from the PCAP file that supports your answer. </w:t>
-      </w:r>
-    </w:p>
-    <w:p>
-      <w:pPr>
-        <w:pStyle w:val="Normal"/>
-        <w:rPr>
-          <w:sz w:val="24"/>
-          <w:szCs w:val="24"/>
-        </w:rPr>
-      </w:pPr>
-      <w:r>
-        <w:rPr>
-          <w:sz w:val="24"/>
-          <w:szCs w:val="24"/>
-        </w:rPr>
-      </w:r>
-    </w:p>
-    <w:p>
-      <w:pPr>
-        <w:pStyle w:val="Normal"/>
-        <w:rPr>
-          <w:sz w:val="24"/>
-          <w:szCs w:val="24"/>
-        </w:rPr>
-      </w:pPr>
-      <w:r>
-        <w:rPr>
-          <w:sz w:val="24"/>
-          <w:szCs w:val="24"/>
-        </w:rPr>
-        <w:t xml:space="preserve">Question 4.3: List the CIP services found in the Task4-trace1.pcap file. Describe the CIP service request/response pattern that you observe. Indicate the object class IDs associated with the services. Show evidence from the PCAP file that supports your answer. </w:t>
-      </w:r>
-    </w:p>
-    <w:p>
-      <w:pPr>
-        <w:pStyle w:val="Normal"/>
-        <w:rPr>
-          <w:sz w:val="24"/>
-          <w:szCs w:val="24"/>
-        </w:rPr>
-      </w:pPr>
-      <w:r>
-        <w:rPr>
-          <w:sz w:val="24"/>
-          <w:szCs w:val="24"/>
-        </w:rPr>
-      </w:r>
-    </w:p>
-    <w:p>
-      <w:pPr>
-        <w:pStyle w:val="Normal"/>
-        <w:rPr>
-          <w:sz w:val="24"/>
-          <w:szCs w:val="24"/>
-        </w:rPr>
-      </w:pPr>
-      <w:r>
-        <w:rPr>
-          <w:sz w:val="24"/>
-          <w:szCs w:val="24"/>
-        </w:rPr>
-        <w:t>Question 4.4: What is the returned Status value for attribute 5 of the Identity object in the Task4-trace1.pcap file, as reported by Wireshark?  Using the information provided in Appendix A, describe what this value represents. Show evidence from the PCAP file that supports your answer.</w:t>
-      </w:r>
-    </w:p>
-    <w:p>
-      <w:pPr>
-        <w:pStyle w:val="Normal"/>
-        <w:rPr>
-          <w:sz w:val="24"/>
-          <w:szCs w:val="24"/>
-        </w:rPr>
-      </w:pPr>
-      <w:r>
-        <w:rPr>
-          <w:sz w:val="24"/>
-          <w:szCs w:val="24"/>
-        </w:rPr>
-      </w:r>
-    </w:p>
-    <w:p>
-      <w:pPr>
-        <w:pStyle w:val="Normal"/>
-        <w:rPr>
-          <w:sz w:val="24"/>
-          <w:szCs w:val="24"/>
-        </w:rPr>
-      </w:pPr>
-      <w:r>
-        <w:rPr>
-          <w:sz w:val="24"/>
-          <w:szCs w:val="24"/>
-        </w:rPr>
-        <w:t>Question 4.5: Summarize the events associated with the Identity object that were captured in the Task4-trace2.pcap file, and provide an analysis of each event according to the information provided in Appendix A. Show evidence from the PCAP file that supports your answer.</w:t>
-      </w:r>
-    </w:p>
-    <w:p>
-      <w:pPr>
-        <w:pStyle w:val="Normal"/>
-        <w:rPr>
-          <w:sz w:val="24"/>
-          <w:szCs w:val="24"/>
-        </w:rPr>
-      </w:pPr>
-      <w:r>
-        <w:rPr>
-          <w:sz w:val="24"/>
-          <w:szCs w:val="24"/>
-        </w:rPr>
-      </w:r>
-    </w:p>
-    <w:p>
-      <w:pPr>
-        <w:pStyle w:val="Normal"/>
-        <w:rPr>
-          <w:sz w:val="24"/>
-          <w:szCs w:val="24"/>
-        </w:rPr>
-      </w:pPr>
-      <w:r>
-        <w:rPr>
-          <w:sz w:val="24"/>
-          <w:szCs w:val="24"/>
-        </w:rPr>
-        <w:t>Question 4.6: What unusual CIP behavior (compared with the normal traffic) did you observe in the Task4-trace2.pcap file? Show evidence from the PCAP file that supports your answer.</w:t>
-      </w:r>
-    </w:p>
-    <w:p>
-      <w:pPr>
-        <w:pStyle w:val="Normal"/>
-        <w:rPr>
-          <w:sz w:val="24"/>
-          <w:szCs w:val="24"/>
-        </w:rPr>
-      </w:pPr>
-      <w:r>
-        <w:rPr>
-          <w:sz w:val="24"/>
-          <w:szCs w:val="24"/>
-        </w:rPr>
-        <w:t>  </w:t>
-      </w:r>
-    </w:p>
-    <w:p>
-      <w:pPr>
-        <w:pStyle w:val="Normal"/>
-        <w:pBdr>
-          <w:top w:val="single" w:sz="6" w:space="1" w:color="1CADE4"/>
-        </w:pBdr>
-        <w:rPr>
-          <w:b/>
-          <w:b/>
-          <w:color w:val="000000"/>
-          <w:sz w:val="24"/>
-          <w:szCs w:val="24"/>
-        </w:rPr>
-      </w:pPr>
-      <w:r>
-        <w:rPr>
-          <w:b/>
-          <w:sz w:val="24"/>
-          <w:szCs w:val="24"/>
-        </w:rPr>
-        <w:t xml:space="preserve">LAB EXERCISE 5: </w:t>
-      </w:r>
-      <w:r>
-        <w:rPr>
-          <w:b/>
-          <w:color w:val="000000"/>
-          <w:sz w:val="24"/>
-          <w:szCs w:val="24"/>
-        </w:rPr>
-        <w:t>ETHERNET/IP ATTACK</w:t>
-      </w:r>
-    </w:p>
-    <w:p>
-      <w:pPr>
-        <w:pStyle w:val="Normal"/>
-        <w:pBdr>
-          <w:top w:val="single" w:sz="6" w:space="1" w:color="1CADE4"/>
-        </w:pBdr>
-        <w:rPr>
-          <w:sz w:val="24"/>
-          <w:szCs w:val="24"/>
-        </w:rPr>
-      </w:pPr>
-      <w:r>
-        <w:rPr>
-          <w:sz w:val="24"/>
-          <w:szCs w:val="24"/>
-        </w:rPr>
-        <w:t xml:space="preserve">The HMI system reported that EtherNet/IP communications with the PLC had been lost, but there was no error indication on the controller module or the EtherNet/IP communications module, i.e., the status LEDs on the front panel of those modules still indicated that the modules were running normally. The HMI system could still ping the EtherNet/IP communications module, however subsequent requests to establish EtherNet/IP sessions continued to fail. This problem persisted until the PLC system was reset. </w:t>
-      </w:r>
-    </w:p>
-    <w:p>
-      <w:pPr>
-        <w:pStyle w:val="Normal"/>
-        <w:pBdr>
-          <w:top w:val="single" w:sz="6" w:space="1" w:color="1CADE4"/>
-        </w:pBdr>
-        <w:rPr>
-          <w:sz w:val="24"/>
-          <w:szCs w:val="24"/>
-        </w:rPr>
-      </w:pPr>
-      <w:r>
-        <w:rPr>
-          <w:sz w:val="24"/>
-          <w:szCs w:val="24"/>
-        </w:rPr>
-        <w:t>The objective of this task is to analyze EtherNet/IP traffic to determine the cause of the problem. Your task is to use Wireshark to inspect the Task5-trace.pcap file, and work through the questions below. You should review Section 2-4.4 of the EtherNet/IP specification [2] before starting this task.</w:t>
-      </w:r>
-    </w:p>
-    <w:p>
-      <w:pPr>
-        <w:pStyle w:val="Normal"/>
-        <w:pBdr>
-          <w:top w:val="single" w:sz="6" w:space="1" w:color="1CADE4"/>
-        </w:pBdr>
-        <w:rPr>
-          <w:sz w:val="24"/>
-          <w:szCs w:val="24"/>
-        </w:rPr>
-      </w:pPr>
-      <w:r>
-        <w:rPr>
-          <w:sz w:val="24"/>
-          <w:szCs w:val="24"/>
-        </w:rPr>
-      </w:r>
-    </w:p>
-    <w:p>
-      <w:pPr>
-        <w:pStyle w:val="Normal"/>
-        <w:pBdr>
-          <w:top w:val="single" w:sz="6" w:space="1" w:color="1CADE4"/>
-        </w:pBdr>
-        <w:rPr>
-          <w:sz w:val="24"/>
-          <w:szCs w:val="24"/>
-        </w:rPr>
-      </w:pPr>
-      <w:r>
-        <w:rPr>
-          <w:sz w:val="24"/>
-          <w:szCs w:val="24"/>
-        </w:rPr>
-        <w:t>Question 5.1: How many EtherNet/IP sessions were requested? Show evidence from the PCAP file that supports your answer.</w:t>
-      </w:r>
-    </w:p>
-    <w:p>
-      <w:pPr>
-        <w:pStyle w:val="Normal"/>
-        <w:pBdr>
-          <w:top w:val="single" w:sz="6" w:space="1" w:color="1CADE4"/>
-        </w:pBdr>
-        <w:rPr>
-          <w:sz w:val="24"/>
-          <w:szCs w:val="24"/>
-        </w:rPr>
-      </w:pPr>
-      <w:r>
-        <w:rPr>
-          <w:sz w:val="24"/>
-          <w:szCs w:val="24"/>
-        </w:rPr>
-      </w:r>
-    </w:p>
-    <w:p>
-      <w:pPr>
-        <w:pStyle w:val="Normal"/>
-        <w:pBdr>
-          <w:top w:val="single" w:sz="6" w:space="1" w:color="1CADE4"/>
-        </w:pBdr>
-        <w:rPr>
-          <w:sz w:val="24"/>
-          <w:szCs w:val="24"/>
-        </w:rPr>
-      </w:pPr>
-      <w:r>
-        <w:rPr>
-          <w:sz w:val="24"/>
-          <w:szCs w:val="24"/>
-        </w:rPr>
-        <w:t>Question 5.2: How many EtherNet/IP sessions were successfully established (i.e., the EtherNet/IP module returned a non-zero session handle)? Show evidence from the PCAP file that supports your answer.</w:t>
-      </w:r>
-    </w:p>
-    <w:p>
-      <w:pPr>
-        <w:pStyle w:val="Normal"/>
-        <w:pBdr>
-          <w:top w:val="single" w:sz="6" w:space="1" w:color="1CADE4"/>
-        </w:pBdr>
-        <w:rPr>
-          <w:sz w:val="24"/>
-          <w:szCs w:val="24"/>
-        </w:rPr>
-      </w:pPr>
-      <w:r>
-        <w:rPr>
-          <w:sz w:val="24"/>
-          <w:szCs w:val="24"/>
-        </w:rPr>
-      </w:r>
-    </w:p>
-    <w:p>
-      <w:pPr>
-        <w:pStyle w:val="Normal"/>
-        <w:pBdr>
-          <w:top w:val="single" w:sz="6" w:space="1" w:color="1CADE4"/>
-        </w:pBdr>
-        <w:rPr>
-          <w:sz w:val="24"/>
-          <w:szCs w:val="24"/>
-        </w:rPr>
-      </w:pPr>
-      <w:r>
-        <w:rPr>
-          <w:sz w:val="24"/>
-          <w:szCs w:val="24"/>
-        </w:rPr>
-        <w:t>Question 5.3: How many established EtherNet/IP sessions were requested by the rogue system? Show evidence from the PCAP file that supports your answer.</w:t>
-      </w:r>
-    </w:p>
-    <w:p>
-      <w:pPr>
-        <w:pStyle w:val="Normal"/>
-        <w:pBdr>
-          <w:top w:val="single" w:sz="6" w:space="1" w:color="1CADE4"/>
-        </w:pBdr>
-        <w:rPr>
-          <w:sz w:val="24"/>
-          <w:szCs w:val="24"/>
-        </w:rPr>
-      </w:pPr>
-      <w:r>
-        <w:rPr>
-          <w:sz w:val="24"/>
-          <w:szCs w:val="24"/>
-        </w:rPr>
-      </w:r>
-    </w:p>
-    <w:p>
-      <w:pPr>
-        <w:pStyle w:val="Normal"/>
-        <w:pBdr>
-          <w:top w:val="single" w:sz="6" w:space="1" w:color="1CADE4"/>
-        </w:pBdr>
-        <w:rPr>
-          <w:sz w:val="24"/>
-          <w:szCs w:val="24"/>
-        </w:rPr>
-      </w:pPr>
-      <w:r>
-        <w:rPr>
-          <w:sz w:val="24"/>
-          <w:szCs w:val="24"/>
-        </w:rPr>
-        <w:t>Question 5.4: What is the difference between the answer for Question 5.2 and the answer for Question 5.3? Discuss why you think it is so. (Hint: Review your answer for question 4.2).</w:t>
-      </w:r>
-    </w:p>
-    <w:p>
-      <w:pPr>
-        <w:pStyle w:val="Normal"/>
-        <w:pBdr>
-          <w:top w:val="single" w:sz="6" w:space="1" w:color="1CADE4"/>
-        </w:pBdr>
-        <w:rPr>
-          <w:sz w:val="24"/>
-          <w:szCs w:val="24"/>
-        </w:rPr>
-      </w:pPr>
-      <w:r>
-        <w:rPr>
-          <w:sz w:val="24"/>
-          <w:szCs w:val="24"/>
-        </w:rPr>
-      </w:r>
-    </w:p>
-    <w:p>
-      <w:pPr>
-        <w:pStyle w:val="Normal"/>
-        <w:pBdr>
-          <w:top w:val="single" w:sz="6" w:space="1" w:color="1CADE4"/>
-        </w:pBdr>
-        <w:rPr>
-          <w:sz w:val="24"/>
-          <w:szCs w:val="24"/>
-        </w:rPr>
-      </w:pPr>
-      <w:r>
-        <w:rPr>
-          <w:sz w:val="24"/>
-          <w:szCs w:val="24"/>
-        </w:rPr>
-        <w:t>Question 5.5: How many requests for EtherNet/IP sessions did not have a response? Explain your calculation.</w:t>
-      </w:r>
-    </w:p>
-    <w:p>
-      <w:pPr>
-        <w:pStyle w:val="Normal"/>
-        <w:pBdr>
-          <w:top w:val="single" w:sz="6" w:space="1" w:color="1CADE4"/>
-        </w:pBdr>
-        <w:rPr>
-          <w:sz w:val="24"/>
-          <w:szCs w:val="24"/>
-        </w:rPr>
-      </w:pPr>
-      <w:r>
-        <w:rPr>
-          <w:sz w:val="24"/>
-          <w:szCs w:val="24"/>
-        </w:rPr>
-      </w:r>
-    </w:p>
-    <w:p>
-      <w:pPr>
-        <w:pStyle w:val="Normal"/>
-        <w:pBdr>
-          <w:top w:val="single" w:sz="6" w:space="1" w:color="1CADE4"/>
-        </w:pBdr>
-        <w:rPr>
-          <w:sz w:val="24"/>
-          <w:szCs w:val="24"/>
-        </w:rPr>
-      </w:pPr>
-      <w:r>
-        <w:rPr>
-          <w:sz w:val="24"/>
-          <w:szCs w:val="24"/>
-        </w:rPr>
-        <w:t>Question 5.6: Build a time line of events and describe what you think happened on the network that caused the observed malfunction.  You should note similar activities but you don’t need describe them in details. Show evidence from the PCAP file that supports your answer.</w:t>
-      </w:r>
-    </w:p>
-    <w:p>
-      <w:pPr>
-        <w:pStyle w:val="Normal"/>
-        <w:pBdr>
-          <w:top w:val="single" w:sz="6" w:space="1" w:color="1CADE4"/>
-        </w:pBdr>
-        <w:rPr>
-          <w:sz w:val="24"/>
-          <w:szCs w:val="24"/>
-        </w:rPr>
-      </w:pPr>
-      <w:r>
-        <w:rPr>
-          <w:sz w:val="24"/>
-          <w:szCs w:val="24"/>
-        </w:rPr>
-      </w:r>
-    </w:p>
-    <w:p>
-      <w:pPr>
-        <w:pStyle w:val="Normal"/>
-        <w:pBdr>
-          <w:top w:val="single" w:sz="6" w:space="1" w:color="1CADE4"/>
-        </w:pBdr>
-        <w:rPr>
-          <w:sz w:val="24"/>
-          <w:szCs w:val="24"/>
-        </w:rPr>
-      </w:pPr>
-      <w:r>
-        <w:rPr>
-          <w:sz w:val="24"/>
-          <w:szCs w:val="24"/>
-        </w:rPr>
-        <w:t>Question 5.6: What type of attack was used? Describe the attack in terms of mechanism(s) and resource(s) that were exploited by the rogue system.</w:t>
-      </w:r>
-    </w:p>
-    <w:p>
-      <w:pPr>
-        <w:pStyle w:val="Normal"/>
-        <w:pBdr>
-          <w:top w:val="single" w:sz="6" w:space="1" w:color="1CADE4"/>
-        </w:pBdr>
-        <w:rPr>
-          <w:sz w:val="24"/>
-          <w:szCs w:val="24"/>
-        </w:rPr>
-      </w:pPr>
-      <w:r>
-        <w:rPr>
-          <w:sz w:val="24"/>
-          <w:szCs w:val="24"/>
-        </w:rPr>
-      </w:r>
-    </w:p>
-    <w:p>
-      <w:pPr>
-        <w:pStyle w:val="Normal"/>
-        <w:pBdr>
-          <w:top w:val="single" w:sz="6" w:space="1" w:color="1CADE4"/>
-        </w:pBdr>
-        <w:rPr/>
-      </w:pPr>
-      <w:r>
-        <w:rPr>
-          <w:sz w:val="24"/>
-          <w:szCs w:val="24"/>
-        </w:rPr>
-        <w:t>Question 5.7 (hard): Can the attacker gain any information about how session handles are allocated? You don’t need to come up with a mathematical formula for the allocation algorithm.</w:t>
+        <w:rPr>
+          <w:sz w:val="24"/>
+          <w:szCs w:val="24"/>
+        </w:rPr>
+      </w:pPr>
+      <w:r>
+        <w:rPr>
+          <w:sz w:val="24"/>
+          <w:szCs w:val="24"/>
+        </w:rPr>
       </w:r>
     </w:p>
     <w:p>
@@ -3181,24 +2239,15 @@
       <w:pPr>
         <w:pStyle w:val="Normal"/>
         <w:rPr>
-          <w:sz w:val="24"/>
-          <w:szCs w:val="24"/>
-        </w:rPr>
-      </w:pPr>
-      <w:r>
-        <w:rPr>
-          <w:sz w:val="24"/>
-          <w:szCs w:val="24"/>
-        </w:rPr>
-      </w:r>
-    </w:p>
-    <w:p>
-      <w:pPr>
-        <w:pStyle w:val="Heading2"/>
-        <w:rPr/>
-      </w:pPr>
-      <w:r>
-        <w:rPr/>
+          <w:sz w:val="32"/>
+          <w:szCs w:val="32"/>
+        </w:rPr>
+      </w:pPr>
+      <w:r>
+        <w:rPr>
+          <w:sz w:val="32"/>
+          <w:szCs w:val="32"/>
+        </w:rPr>
         <w:t>References</w:t>
       </w:r>
     </w:p>
@@ -3207,19 +2256,6 @@
         <w:pStyle w:val="Normal"/>
         <w:spacing w:before="11" w:after="200"/>
         <w:rPr/>
-      </w:pPr>
-      <w:r>
-        <w:rPr/>
-      </w:r>
-    </w:p>
-    <w:p>
-      <w:pPr>
-        <w:pStyle w:val="Normal"/>
-        <w:spacing w:before="11" w:after="200"/>
-        <w:rPr>
-          <w:sz w:val="24"/>
-          <w:szCs w:val="24"/>
-        </w:rPr>
       </w:pPr>
       <w:r>
         <w:rPr>
@@ -3235,10 +2271,7 @@
       <w:pPr>
         <w:pStyle w:val="Normal"/>
         <w:spacing w:before="11" w:after="200"/>
-        <w:rPr>
-          <w:sz w:val="24"/>
-          <w:szCs w:val="24"/>
-        </w:rPr>
+        <w:rPr/>
       </w:pPr>
       <w:r>
         <w:rPr>
@@ -3341,7 +2374,7 @@
         <w:tab/>
         <w:t xml:space="preserve">Allen-Bradley, “Logix5000 Controllers General Instructions Reference Manual,” Reference Manual, Rockwell Automation Publication 1756-RM003Q-EN-P, July 2016. </w:t>
       </w:r>
-      <w:hyperlink r:id="rId6">
+      <w:hyperlink r:id="rId4">
         <w:r>
           <w:rPr>
             <w:rStyle w:val="InternetLink"/>
@@ -3390,14 +2423,14 @@
             <wp:effectExtent l="0" t="0" r="0" b="0"/>
             <wp:wrapTight wrapText="bothSides">
               <wp:wrapPolygon edited="0">
-                <wp:start x="-239" y="0"/>
-                <wp:lineTo x="-239" y="20858"/>
-                <wp:lineTo x="21349" y="20858"/>
-                <wp:lineTo x="21349" y="0"/>
-                <wp:lineTo x="-239" y="0"/>
+                <wp:start x="-354" y="0"/>
+                <wp:lineTo x="-354" y="20738"/>
+                <wp:lineTo x="21339" y="20738"/>
+                <wp:lineTo x="21339" y="0"/>
+                <wp:lineTo x="-354" y="0"/>
               </wp:wrapPolygon>
             </wp:wrapTight>
-            <wp:docPr id="5" name="Picture 1" descr="C:\Users\mfthomps\AppData\Local\Temp\NPSlogo-3clr-cymk.png"/>
+            <wp:docPr id="3" name="Picture 1" descr="C:\Users\mfthomps\AppData\Local\Temp\NPSlogo-3clr-cymk.png"/>
             <wp:cNvGraphicFramePr>
               <a:graphicFrameLocks xmlns:a="http://schemas.openxmlformats.org/drawingml/2006/main" noChangeAspect="1"/>
             </wp:cNvGraphicFramePr>
@@ -3405,13 +2438,13 @@
               <a:graphicData uri="http://schemas.openxmlformats.org/drawingml/2006/picture">
                 <pic:pic xmlns:pic="http://schemas.openxmlformats.org/drawingml/2006/picture">
                   <pic:nvPicPr>
-                    <pic:cNvPr id="5" name="Picture 1" descr="C:\Users\mfthomps\AppData\Local\Temp\NPSlogo-3clr-cymk.png"/>
+                    <pic:cNvPr id="3" name="Picture 1" descr="C:\Users\mfthomps\AppData\Local\Temp\NPSlogo-3clr-cymk.png"/>
                     <pic:cNvPicPr>
                       <a:picLocks noChangeAspect="1" noChangeArrowheads="1"/>
                     </pic:cNvPicPr>
                   </pic:nvPicPr>
                   <pic:blipFill>
-                    <a:blip r:embed="rId7"/>
+                    <a:blip r:embed="rId5"/>
                     <a:stretch>
                       <a:fillRect/>
                     </a:stretch>
@@ -3451,10 +2484,10 @@
       </w:r>
     </w:p>
     <w:sectPr>
-      <w:headerReference w:type="default" r:id="rId8"/>
-      <w:headerReference w:type="first" r:id="rId9"/>
-      <w:footerReference w:type="default" r:id="rId10"/>
-      <w:footerReference w:type="first" r:id="rId11"/>
+      <w:headerReference w:type="default" r:id="rId6"/>
+      <w:headerReference w:type="first" r:id="rId7"/>
+      <w:footerReference w:type="default" r:id="rId8"/>
+      <w:footerReference w:type="first" r:id="rId9"/>
       <w:type w:val="nextPage"/>
       <w:pgSz w:w="12240" w:h="15840"/>
       <w:pgMar w:left="1720" w:right="1340" w:header="144" w:top="1400" w:footer="432" w:bottom="1200" w:gutter="0"/>
@@ -3483,9 +2516,9 @@
         <mc:Choice Requires="wps">
           <w:drawing>
             <wp:inline distT="0" distB="0" distL="0" distR="0">
-              <wp:extent cx="3175" cy="15240"/>
+              <wp:extent cx="4445" cy="16510"/>
               <wp:effectExtent l="0" t="0" r="0" b="0"/>
-              <wp:docPr id="6" name=""/>
+              <wp:docPr id="4" name=""/>
               <a:graphic xmlns:a="http://schemas.openxmlformats.org/drawingml/2006/main">
                 <a:graphicData uri="http://schemas.microsoft.com/office/word/2010/wordprocessingShape">
                   <wps:wsp>
@@ -3493,7 +2526,7 @@
                     <wps:spPr>
                       <a:xfrm>
                         <a:off x="0" y="0"/>
-                        <a:ext cx="2520" cy="14760"/>
+                        <a:ext cx="3960" cy="15840"/>
                       </a:xfrm>
                       <a:prstGeom prst="rect">
                         <a:avLst/>
@@ -3520,7 +2553,7 @@
         </mc:Choice>
         <mc:Fallback>
           <w:pict>
-            <v:rect id="shape_0" fillcolor="#1cade4" stroked="f" style="position:absolute;margin-left:0pt;margin-top:0pt;width:0.15pt;height:1.1pt">
+            <v:rect id="shape_0" fillcolor="#1cade4" stroked="f" style="position:absolute;margin-left:0pt;margin-top:0pt;width:0.25pt;height:1.2pt">
               <w10:wrap type="none"/>
               <v:fill o:detectmouseclick="t" type="solid" color2="#e3521b"/>
               <v:stroke color="#3465a4" joinstyle="round" endcap="flat"/>
@@ -3551,7 +2584,7 @@
       <w:fldChar w:fldCharType="separate"/>
     </w:r>
     <w:r>
-      <w:t>16</w:t>
+      <w:t>11</w:t>
     </w:r>
     <w:r>
       <w:fldChar w:fldCharType="end"/>
@@ -3576,7 +2609,7 @@
         <wp:inline distT="0" distB="0" distL="0" distR="0">
           <wp:extent cx="673100" cy="241300"/>
           <wp:effectExtent l="0" t="0" r="0" b="0"/>
-          <wp:docPr id="7" name="Picture 53" descr="CC BY logo"/>
+          <wp:docPr id="5" name="Picture 53" descr="CC BY logo"/>
           <wp:cNvGraphicFramePr>
             <a:graphicFrameLocks xmlns:a="http://schemas.openxmlformats.org/drawingml/2006/main" noChangeAspect="1"/>
           </wp:cNvGraphicFramePr>
@@ -3584,7 +2617,7 @@
             <a:graphicData uri="http://schemas.openxmlformats.org/drawingml/2006/picture">
               <pic:pic xmlns:pic="http://schemas.openxmlformats.org/drawingml/2006/picture">
                 <pic:nvPicPr>
-                  <pic:cNvPr id="7" name="Picture 53" descr="CC BY logo"/>
+                  <pic:cNvPr id="5" name="Picture 53" descr="CC BY logo"/>
                   <pic:cNvPicPr>
                     <a:picLocks noChangeAspect="1" noChangeArrowheads="1"/>
                   </pic:cNvPicPr>
@@ -3677,9 +2710,9 @@
         <mc:Choice Requires="wps">
           <w:drawing>
             <wp:inline distT="0" distB="0" distL="0" distR="0">
-              <wp:extent cx="3175" cy="15240"/>
+              <wp:extent cx="4445" cy="16510"/>
               <wp:effectExtent l="0" t="0" r="0" b="0"/>
-              <wp:docPr id="8" name=""/>
+              <wp:docPr id="6" name=""/>
               <a:graphic xmlns:a="http://schemas.openxmlformats.org/drawingml/2006/main">
                 <a:graphicData uri="http://schemas.microsoft.com/office/word/2010/wordprocessingShape">
                   <wps:wsp>
@@ -3687,7 +2720,7 @@
                     <wps:spPr>
                       <a:xfrm>
                         <a:off x="0" y="0"/>
-                        <a:ext cx="2520" cy="14760"/>
+                        <a:ext cx="3960" cy="15840"/>
                       </a:xfrm>
                       <a:prstGeom prst="rect">
                         <a:avLst/>
@@ -3714,7 +2747,7 @@
         </mc:Choice>
         <mc:Fallback>
           <w:pict>
-            <v:rect id="shape_0" fillcolor="#1cade4" stroked="f" style="position:absolute;margin-left:0pt;margin-top:0pt;width:0.15pt;height:1.1pt">
+            <v:rect id="shape_0" fillcolor="#1cade4" stroked="f" style="position:absolute;margin-left:0pt;margin-top:0pt;width:0.25pt;height:1.2pt">
               <w10:wrap type="none"/>
               <v:fill o:detectmouseclick="t" type="solid" color2="#e3521b"/>
               <v:stroke color="#3465a4" joinstyle="round" endcap="flat"/>
@@ -3770,7 +2803,7 @@
         <wp:inline distT="0" distB="0" distL="0" distR="0">
           <wp:extent cx="838200" cy="292100"/>
           <wp:effectExtent l="0" t="0" r="0" b="0"/>
-          <wp:docPr id="9" name="Picture 2" descr="reative Commons License"/>
+          <wp:docPr id="7" name="Picture 2" descr="reative Commons License"/>
           <wp:cNvGraphicFramePr>
             <a:graphicFrameLocks xmlns:a="http://schemas.openxmlformats.org/drawingml/2006/main" noChangeAspect="1"/>
           </wp:cNvGraphicFramePr>
@@ -3778,7 +2811,7 @@
             <a:graphicData uri="http://schemas.openxmlformats.org/drawingml/2006/picture">
               <pic:pic xmlns:pic="http://schemas.openxmlformats.org/drawingml/2006/picture">
                 <pic:nvPicPr>
-                  <pic:cNvPr id="9" name="Picture 2" descr="reative Commons License"/>
+                  <pic:cNvPr id="7" name="Picture 2" descr="reative Commons License"/>
                   <pic:cNvPicPr>
                     <a:picLocks noChangeAspect="1" noChangeArrowheads="1"/>
                   </pic:cNvPicPr>
@@ -5024,7 +4057,7 @@
       <w:spacing w:val="0"/>
     </w:rPr>
   </w:style>
-  <w:style w:type="character" w:styleId="InternetLink">
+  <w:style w:type="character" w:styleId="InternetLink" w:customStyle="1">
     <w:name w:val="Internet Link"/>
     <w:basedOn w:val="DefaultParagraphFont"/>
     <w:uiPriority w:val="99"/>
@@ -5075,637 +4108,637 @@
       <w:vertAlign w:val="superscript"/>
     </w:rPr>
   </w:style>
-  <w:style w:type="character" w:styleId="ListLabel1">
+  <w:style w:type="character" w:styleId="ListLabel1" w:customStyle="1">
     <w:name w:val="ListLabel 1"/>
     <w:qFormat/>
     <w:rPr>
       <w:rFonts w:cs="Times New Roman"/>
     </w:rPr>
   </w:style>
-  <w:style w:type="character" w:styleId="ListLabel2">
+  <w:style w:type="character" w:styleId="ListLabel2" w:customStyle="1">
     <w:name w:val="ListLabel 2"/>
     <w:qFormat/>
     <w:rPr>
       <w:rFonts w:cs="Times New Roman"/>
     </w:rPr>
   </w:style>
-  <w:style w:type="character" w:styleId="ListLabel3">
+  <w:style w:type="character" w:styleId="ListLabel3" w:customStyle="1">
     <w:name w:val="ListLabel 3"/>
     <w:qFormat/>
     <w:rPr>
       <w:rFonts w:cs="Times New Roman"/>
     </w:rPr>
   </w:style>
-  <w:style w:type="character" w:styleId="ListLabel4">
+  <w:style w:type="character" w:styleId="ListLabel4" w:customStyle="1">
     <w:name w:val="ListLabel 4"/>
     <w:qFormat/>
     <w:rPr>
       <w:rFonts w:cs="Times New Roman"/>
     </w:rPr>
   </w:style>
-  <w:style w:type="character" w:styleId="ListLabel5">
+  <w:style w:type="character" w:styleId="ListLabel5" w:customStyle="1">
     <w:name w:val="ListLabel 5"/>
     <w:qFormat/>
     <w:rPr>
       <w:rFonts w:cs="Times New Roman"/>
     </w:rPr>
   </w:style>
-  <w:style w:type="character" w:styleId="ListLabel6">
+  <w:style w:type="character" w:styleId="ListLabel6" w:customStyle="1">
     <w:name w:val="ListLabel 6"/>
     <w:qFormat/>
     <w:rPr>
       <w:rFonts w:cs="Times New Roman"/>
     </w:rPr>
   </w:style>
-  <w:style w:type="character" w:styleId="ListLabel7">
+  <w:style w:type="character" w:styleId="ListLabel7" w:customStyle="1">
     <w:name w:val="ListLabel 7"/>
     <w:qFormat/>
     <w:rPr>
       <w:rFonts w:cs="Times New Roman"/>
     </w:rPr>
   </w:style>
-  <w:style w:type="character" w:styleId="ListLabel8">
+  <w:style w:type="character" w:styleId="ListLabel8" w:customStyle="1">
     <w:name w:val="ListLabel 8"/>
     <w:qFormat/>
     <w:rPr>
       <w:rFonts w:cs="Times New Roman"/>
     </w:rPr>
   </w:style>
-  <w:style w:type="character" w:styleId="ListLabel9">
+  <w:style w:type="character" w:styleId="ListLabel9" w:customStyle="1">
     <w:name w:val="ListLabel 9"/>
     <w:qFormat/>
     <w:rPr>
       <w:rFonts w:cs="Times New Roman"/>
     </w:rPr>
   </w:style>
-  <w:style w:type="character" w:styleId="ListLabel10">
+  <w:style w:type="character" w:styleId="ListLabel10" w:customStyle="1">
     <w:name w:val="ListLabel 10"/>
     <w:qFormat/>
     <w:rPr>
       <w:rFonts w:cs="Times New Roman"/>
     </w:rPr>
   </w:style>
-  <w:style w:type="character" w:styleId="ListLabel11">
+  <w:style w:type="character" w:styleId="ListLabel11" w:customStyle="1">
     <w:name w:val="ListLabel 11"/>
     <w:qFormat/>
     <w:rPr>
       <w:rFonts w:cs="Times New Roman"/>
     </w:rPr>
   </w:style>
-  <w:style w:type="character" w:styleId="ListLabel12">
+  <w:style w:type="character" w:styleId="ListLabel12" w:customStyle="1">
     <w:name w:val="ListLabel 12"/>
     <w:qFormat/>
     <w:rPr>
       <w:rFonts w:cs="Times New Roman"/>
     </w:rPr>
   </w:style>
-  <w:style w:type="character" w:styleId="ListLabel13">
+  <w:style w:type="character" w:styleId="ListLabel13" w:customStyle="1">
     <w:name w:val="ListLabel 13"/>
     <w:qFormat/>
     <w:rPr>
       <w:rFonts w:cs="Times New Roman"/>
     </w:rPr>
   </w:style>
-  <w:style w:type="character" w:styleId="ListLabel14">
+  <w:style w:type="character" w:styleId="ListLabel14" w:customStyle="1">
     <w:name w:val="ListLabel 14"/>
     <w:qFormat/>
     <w:rPr>
       <w:rFonts w:cs="Times New Roman"/>
     </w:rPr>
   </w:style>
-  <w:style w:type="character" w:styleId="ListLabel15">
+  <w:style w:type="character" w:styleId="ListLabel15" w:customStyle="1">
     <w:name w:val="ListLabel 15"/>
     <w:qFormat/>
     <w:rPr>
       <w:rFonts w:cs="Times New Roman"/>
     </w:rPr>
   </w:style>
-  <w:style w:type="character" w:styleId="ListLabel16">
+  <w:style w:type="character" w:styleId="ListLabel16" w:customStyle="1">
     <w:name w:val="ListLabel 16"/>
     <w:qFormat/>
     <w:rPr>
       <w:rFonts w:cs="Times New Roman"/>
     </w:rPr>
   </w:style>
-  <w:style w:type="character" w:styleId="ListLabel17">
+  <w:style w:type="character" w:styleId="ListLabel17" w:customStyle="1">
     <w:name w:val="ListLabel 17"/>
     <w:qFormat/>
     <w:rPr>
       <w:rFonts w:cs="Times New Roman"/>
     </w:rPr>
   </w:style>
-  <w:style w:type="character" w:styleId="ListLabel18">
+  <w:style w:type="character" w:styleId="ListLabel18" w:customStyle="1">
     <w:name w:val="ListLabel 18"/>
     <w:qFormat/>
     <w:rPr>
       <w:rFonts w:cs="Times New Roman"/>
     </w:rPr>
   </w:style>
-  <w:style w:type="character" w:styleId="ListLabel19">
+  <w:style w:type="character" w:styleId="ListLabel19" w:customStyle="1">
     <w:name w:val="ListLabel 19"/>
     <w:qFormat/>
     <w:rPr>
       <w:rFonts w:cs="Times New Roman"/>
     </w:rPr>
   </w:style>
-  <w:style w:type="character" w:styleId="ListLabel20">
+  <w:style w:type="character" w:styleId="ListLabel20" w:customStyle="1">
     <w:name w:val="ListLabel 20"/>
     <w:qFormat/>
     <w:rPr>
       <w:rFonts w:cs="Times New Roman"/>
     </w:rPr>
   </w:style>
-  <w:style w:type="character" w:styleId="ListLabel21">
+  <w:style w:type="character" w:styleId="ListLabel21" w:customStyle="1">
     <w:name w:val="ListLabel 21"/>
     <w:qFormat/>
     <w:rPr>
       <w:rFonts w:cs="Times New Roman"/>
     </w:rPr>
   </w:style>
-  <w:style w:type="character" w:styleId="ListLabel22">
+  <w:style w:type="character" w:styleId="ListLabel22" w:customStyle="1">
     <w:name w:val="ListLabel 22"/>
     <w:qFormat/>
     <w:rPr>
       <w:rFonts w:cs="Times New Roman"/>
     </w:rPr>
   </w:style>
-  <w:style w:type="character" w:styleId="ListLabel23">
+  <w:style w:type="character" w:styleId="ListLabel23" w:customStyle="1">
     <w:name w:val="ListLabel 23"/>
     <w:qFormat/>
     <w:rPr>
       <w:rFonts w:cs="Times New Roman"/>
     </w:rPr>
   </w:style>
-  <w:style w:type="character" w:styleId="ListLabel24">
+  <w:style w:type="character" w:styleId="ListLabel24" w:customStyle="1">
     <w:name w:val="ListLabel 24"/>
     <w:qFormat/>
     <w:rPr>
       <w:rFonts w:cs="Times New Roman"/>
     </w:rPr>
   </w:style>
-  <w:style w:type="character" w:styleId="ListLabel25">
+  <w:style w:type="character" w:styleId="ListLabel25" w:customStyle="1">
     <w:name w:val="ListLabel 25"/>
     <w:qFormat/>
     <w:rPr>
       <w:rFonts w:cs="Times New Roman"/>
     </w:rPr>
   </w:style>
-  <w:style w:type="character" w:styleId="ListLabel26">
+  <w:style w:type="character" w:styleId="ListLabel26" w:customStyle="1">
     <w:name w:val="ListLabel 26"/>
     <w:qFormat/>
     <w:rPr>
       <w:rFonts w:cs="Times New Roman"/>
     </w:rPr>
   </w:style>
-  <w:style w:type="character" w:styleId="ListLabel27">
+  <w:style w:type="character" w:styleId="ListLabel27" w:customStyle="1">
     <w:name w:val="ListLabel 27"/>
     <w:qFormat/>
     <w:rPr>
       <w:rFonts w:cs="Times New Roman"/>
     </w:rPr>
   </w:style>
-  <w:style w:type="character" w:styleId="ListLabel28">
+  <w:style w:type="character" w:styleId="ListLabel28" w:customStyle="1">
     <w:name w:val="ListLabel 28"/>
     <w:qFormat/>
     <w:rPr>
       <w:rFonts w:cs="Times New Roman"/>
     </w:rPr>
   </w:style>
-  <w:style w:type="character" w:styleId="ListLabel29">
+  <w:style w:type="character" w:styleId="ListLabel29" w:customStyle="1">
     <w:name w:val="ListLabel 29"/>
     <w:qFormat/>
     <w:rPr>
       <w:rFonts w:cs="Times New Roman"/>
     </w:rPr>
   </w:style>
-  <w:style w:type="character" w:styleId="ListLabel30">
+  <w:style w:type="character" w:styleId="ListLabel30" w:customStyle="1">
     <w:name w:val="ListLabel 30"/>
     <w:qFormat/>
     <w:rPr>
       <w:rFonts w:cs="Times New Roman"/>
     </w:rPr>
   </w:style>
-  <w:style w:type="character" w:styleId="ListLabel31">
+  <w:style w:type="character" w:styleId="ListLabel31" w:customStyle="1">
     <w:name w:val="ListLabel 31"/>
     <w:qFormat/>
     <w:rPr>
       <w:rFonts w:cs="Times New Roman"/>
     </w:rPr>
   </w:style>
-  <w:style w:type="character" w:styleId="ListLabel32">
+  <w:style w:type="character" w:styleId="ListLabel32" w:customStyle="1">
     <w:name w:val="ListLabel 32"/>
     <w:qFormat/>
     <w:rPr>
       <w:rFonts w:cs="Times New Roman"/>
     </w:rPr>
   </w:style>
-  <w:style w:type="character" w:styleId="ListLabel33">
+  <w:style w:type="character" w:styleId="ListLabel33" w:customStyle="1">
     <w:name w:val="ListLabel 33"/>
     <w:qFormat/>
     <w:rPr>
       <w:rFonts w:cs="Times New Roman"/>
     </w:rPr>
   </w:style>
-  <w:style w:type="character" w:styleId="ListLabel34">
+  <w:style w:type="character" w:styleId="ListLabel34" w:customStyle="1">
     <w:name w:val="ListLabel 34"/>
     <w:qFormat/>
     <w:rPr>
       <w:rFonts w:cs="Times New Roman"/>
     </w:rPr>
   </w:style>
-  <w:style w:type="character" w:styleId="ListLabel35">
+  <w:style w:type="character" w:styleId="ListLabel35" w:customStyle="1">
     <w:name w:val="ListLabel 35"/>
     <w:qFormat/>
     <w:rPr>
       <w:rFonts w:cs="Times New Roman"/>
     </w:rPr>
   </w:style>
-  <w:style w:type="character" w:styleId="ListLabel36">
+  <w:style w:type="character" w:styleId="ListLabel36" w:customStyle="1">
     <w:name w:val="ListLabel 36"/>
     <w:qFormat/>
     <w:rPr>
       <w:rFonts w:cs="Times New Roman"/>
     </w:rPr>
   </w:style>
-  <w:style w:type="character" w:styleId="ListLabel37">
+  <w:style w:type="character" w:styleId="ListLabel37" w:customStyle="1">
     <w:name w:val="ListLabel 37"/>
     <w:qFormat/>
     <w:rPr>
       <w:rFonts w:cs="Times New Roman"/>
     </w:rPr>
   </w:style>
-  <w:style w:type="character" w:styleId="ListLabel38">
+  <w:style w:type="character" w:styleId="ListLabel38" w:customStyle="1">
     <w:name w:val="ListLabel 38"/>
     <w:qFormat/>
     <w:rPr>
       <w:rFonts w:cs="Times New Roman"/>
     </w:rPr>
   </w:style>
-  <w:style w:type="character" w:styleId="ListLabel39">
+  <w:style w:type="character" w:styleId="ListLabel39" w:customStyle="1">
     <w:name w:val="ListLabel 39"/>
     <w:qFormat/>
     <w:rPr>
       <w:rFonts w:cs="Times New Roman"/>
     </w:rPr>
   </w:style>
-  <w:style w:type="character" w:styleId="ListLabel40">
+  <w:style w:type="character" w:styleId="ListLabel40" w:customStyle="1">
     <w:name w:val="ListLabel 40"/>
     <w:qFormat/>
     <w:rPr>
       <w:rFonts w:cs="Times New Roman"/>
     </w:rPr>
   </w:style>
-  <w:style w:type="character" w:styleId="ListLabel41">
+  <w:style w:type="character" w:styleId="ListLabel41" w:customStyle="1">
     <w:name w:val="ListLabel 41"/>
     <w:qFormat/>
     <w:rPr>
       <w:rFonts w:cs="Times New Roman"/>
     </w:rPr>
   </w:style>
-  <w:style w:type="character" w:styleId="ListLabel42">
+  <w:style w:type="character" w:styleId="ListLabel42" w:customStyle="1">
     <w:name w:val="ListLabel 42"/>
     <w:qFormat/>
     <w:rPr>
       <w:rFonts w:cs="Times New Roman"/>
     </w:rPr>
   </w:style>
-  <w:style w:type="character" w:styleId="ListLabel43">
+  <w:style w:type="character" w:styleId="ListLabel43" w:customStyle="1">
     <w:name w:val="ListLabel 43"/>
     <w:qFormat/>
     <w:rPr>
       <w:rFonts w:cs="Times New Roman"/>
     </w:rPr>
   </w:style>
-  <w:style w:type="character" w:styleId="ListLabel44">
+  <w:style w:type="character" w:styleId="ListLabel44" w:customStyle="1">
     <w:name w:val="ListLabel 44"/>
     <w:qFormat/>
     <w:rPr>
       <w:rFonts w:cs="Times New Roman"/>
     </w:rPr>
   </w:style>
-  <w:style w:type="character" w:styleId="ListLabel45">
+  <w:style w:type="character" w:styleId="ListLabel45" w:customStyle="1">
     <w:name w:val="ListLabel 45"/>
     <w:qFormat/>
     <w:rPr>
       <w:rFonts w:cs="Times New Roman"/>
     </w:rPr>
   </w:style>
-  <w:style w:type="character" w:styleId="ListLabel46">
+  <w:style w:type="character" w:styleId="ListLabel46" w:customStyle="1">
     <w:name w:val="ListLabel 46"/>
     <w:qFormat/>
     <w:rPr>
       <w:rFonts w:cs="Times New Roman"/>
     </w:rPr>
   </w:style>
-  <w:style w:type="character" w:styleId="ListLabel47">
+  <w:style w:type="character" w:styleId="ListLabel47" w:customStyle="1">
     <w:name w:val="ListLabel 47"/>
     <w:qFormat/>
     <w:rPr>
       <w:rFonts w:cs="Times New Roman"/>
     </w:rPr>
   </w:style>
-  <w:style w:type="character" w:styleId="ListLabel48">
+  <w:style w:type="character" w:styleId="ListLabel48" w:customStyle="1">
     <w:name w:val="ListLabel 48"/>
     <w:qFormat/>
     <w:rPr>
       <w:rFonts w:cs="Times New Roman"/>
     </w:rPr>
   </w:style>
-  <w:style w:type="character" w:styleId="ListLabel49">
+  <w:style w:type="character" w:styleId="ListLabel49" w:customStyle="1">
     <w:name w:val="ListLabel 49"/>
     <w:qFormat/>
     <w:rPr>
       <w:rFonts w:cs="Times New Roman"/>
     </w:rPr>
   </w:style>
-  <w:style w:type="character" w:styleId="ListLabel50">
+  <w:style w:type="character" w:styleId="ListLabel50" w:customStyle="1">
     <w:name w:val="ListLabel 50"/>
     <w:qFormat/>
     <w:rPr>
       <w:rFonts w:cs="Times New Roman"/>
     </w:rPr>
   </w:style>
-  <w:style w:type="character" w:styleId="ListLabel51">
+  <w:style w:type="character" w:styleId="ListLabel51" w:customStyle="1">
     <w:name w:val="ListLabel 51"/>
     <w:qFormat/>
     <w:rPr>
       <w:rFonts w:cs="Times New Roman"/>
     </w:rPr>
   </w:style>
-  <w:style w:type="character" w:styleId="ListLabel52">
+  <w:style w:type="character" w:styleId="ListLabel52" w:customStyle="1">
     <w:name w:val="ListLabel 52"/>
     <w:qFormat/>
     <w:rPr>
       <w:rFonts w:cs="Times New Roman"/>
     </w:rPr>
   </w:style>
-  <w:style w:type="character" w:styleId="ListLabel53">
+  <w:style w:type="character" w:styleId="ListLabel53" w:customStyle="1">
     <w:name w:val="ListLabel 53"/>
     <w:qFormat/>
     <w:rPr>
       <w:rFonts w:cs="Times New Roman"/>
     </w:rPr>
   </w:style>
-  <w:style w:type="character" w:styleId="ListLabel54">
+  <w:style w:type="character" w:styleId="ListLabel54" w:customStyle="1">
     <w:name w:val="ListLabel 54"/>
     <w:qFormat/>
     <w:rPr>
       <w:rFonts w:cs="Times New Roman"/>
     </w:rPr>
   </w:style>
-  <w:style w:type="character" w:styleId="ListLabel55">
+  <w:style w:type="character" w:styleId="ListLabel55" w:customStyle="1">
     <w:name w:val="ListLabel 55"/>
     <w:qFormat/>
     <w:rPr>
       <w:rFonts w:cs="Times New Roman"/>
     </w:rPr>
   </w:style>
-  <w:style w:type="character" w:styleId="ListLabel56">
+  <w:style w:type="character" w:styleId="ListLabel56" w:customStyle="1">
     <w:name w:val="ListLabel 56"/>
     <w:qFormat/>
     <w:rPr>
       <w:rFonts w:cs="Times New Roman"/>
     </w:rPr>
   </w:style>
-  <w:style w:type="character" w:styleId="ListLabel57">
+  <w:style w:type="character" w:styleId="ListLabel57" w:customStyle="1">
     <w:name w:val="ListLabel 57"/>
     <w:qFormat/>
     <w:rPr>
       <w:rFonts w:cs="Times New Roman"/>
     </w:rPr>
   </w:style>
-  <w:style w:type="character" w:styleId="ListLabel58">
+  <w:style w:type="character" w:styleId="ListLabel58" w:customStyle="1">
     <w:name w:val="ListLabel 58"/>
     <w:qFormat/>
     <w:rPr>
       <w:rFonts w:cs="Times New Roman"/>
     </w:rPr>
   </w:style>
-  <w:style w:type="character" w:styleId="ListLabel59">
+  <w:style w:type="character" w:styleId="ListLabel59" w:customStyle="1">
     <w:name w:val="ListLabel 59"/>
     <w:qFormat/>
     <w:rPr>
       <w:rFonts w:cs="Times New Roman"/>
     </w:rPr>
   </w:style>
-  <w:style w:type="character" w:styleId="ListLabel60">
+  <w:style w:type="character" w:styleId="ListLabel60" w:customStyle="1">
     <w:name w:val="ListLabel 60"/>
     <w:qFormat/>
     <w:rPr>
       <w:rFonts w:cs="Times New Roman"/>
     </w:rPr>
   </w:style>
-  <w:style w:type="character" w:styleId="ListLabel61">
+  <w:style w:type="character" w:styleId="ListLabel61" w:customStyle="1">
     <w:name w:val="ListLabel 61"/>
     <w:qFormat/>
     <w:rPr>
       <w:rFonts w:cs="Times New Roman"/>
     </w:rPr>
   </w:style>
-  <w:style w:type="character" w:styleId="ListLabel62">
+  <w:style w:type="character" w:styleId="ListLabel62" w:customStyle="1">
     <w:name w:val="ListLabel 62"/>
     <w:qFormat/>
     <w:rPr>
       <w:rFonts w:cs="Times New Roman"/>
     </w:rPr>
   </w:style>
-  <w:style w:type="character" w:styleId="ListLabel63">
+  <w:style w:type="character" w:styleId="ListLabel63" w:customStyle="1">
     <w:name w:val="ListLabel 63"/>
     <w:qFormat/>
     <w:rPr>
       <w:rFonts w:cs="Times New Roman"/>
     </w:rPr>
   </w:style>
-  <w:style w:type="character" w:styleId="ListLabel64">
+  <w:style w:type="character" w:styleId="ListLabel64" w:customStyle="1">
     <w:name w:val="ListLabel 64"/>
     <w:qFormat/>
     <w:rPr>
       <w:rFonts w:cs="Times New Roman"/>
     </w:rPr>
   </w:style>
-  <w:style w:type="character" w:styleId="ListLabel65">
+  <w:style w:type="character" w:styleId="ListLabel65" w:customStyle="1">
     <w:name w:val="ListLabel 65"/>
     <w:qFormat/>
     <w:rPr>
       <w:rFonts w:cs="Times New Roman"/>
     </w:rPr>
   </w:style>
-  <w:style w:type="character" w:styleId="ListLabel66">
+  <w:style w:type="character" w:styleId="ListLabel66" w:customStyle="1">
     <w:name w:val="ListLabel 66"/>
     <w:qFormat/>
     <w:rPr>
       <w:rFonts w:cs="Times New Roman"/>
     </w:rPr>
   </w:style>
-  <w:style w:type="character" w:styleId="ListLabel67">
+  <w:style w:type="character" w:styleId="ListLabel67" w:customStyle="1">
     <w:name w:val="ListLabel 67"/>
     <w:qFormat/>
     <w:rPr>
       <w:rFonts w:cs="Times New Roman"/>
     </w:rPr>
   </w:style>
-  <w:style w:type="character" w:styleId="ListLabel68">
+  <w:style w:type="character" w:styleId="ListLabel68" w:customStyle="1">
     <w:name w:val="ListLabel 68"/>
     <w:qFormat/>
     <w:rPr>
       <w:rFonts w:cs="Times New Roman"/>
     </w:rPr>
   </w:style>
-  <w:style w:type="character" w:styleId="ListLabel69">
+  <w:style w:type="character" w:styleId="ListLabel69" w:customStyle="1">
     <w:name w:val="ListLabel 69"/>
     <w:qFormat/>
     <w:rPr>
       <w:rFonts w:cs="Times New Roman"/>
     </w:rPr>
   </w:style>
-  <w:style w:type="character" w:styleId="ListLabel70">
+  <w:style w:type="character" w:styleId="ListLabel70" w:customStyle="1">
     <w:name w:val="ListLabel 70"/>
     <w:qFormat/>
     <w:rPr>
       <w:rFonts w:cs="Times New Roman"/>
     </w:rPr>
   </w:style>
-  <w:style w:type="character" w:styleId="ListLabel71">
+  <w:style w:type="character" w:styleId="ListLabel71" w:customStyle="1">
     <w:name w:val="ListLabel 71"/>
     <w:qFormat/>
     <w:rPr>
       <w:rFonts w:cs="Times New Roman"/>
     </w:rPr>
   </w:style>
-  <w:style w:type="character" w:styleId="ListLabel72">
+  <w:style w:type="character" w:styleId="ListLabel72" w:customStyle="1">
     <w:name w:val="ListLabel 72"/>
     <w:qFormat/>
     <w:rPr>
       <w:rFonts w:cs="Times New Roman"/>
     </w:rPr>
   </w:style>
-  <w:style w:type="character" w:styleId="ListLabel73">
+  <w:style w:type="character" w:styleId="ListLabel73" w:customStyle="1">
     <w:name w:val="ListLabel 73"/>
     <w:qFormat/>
     <w:rPr>
       <w:rFonts w:cs="Times New Roman"/>
     </w:rPr>
   </w:style>
-  <w:style w:type="character" w:styleId="ListLabel74">
+  <w:style w:type="character" w:styleId="ListLabel74" w:customStyle="1">
     <w:name w:val="ListLabel 74"/>
     <w:qFormat/>
     <w:rPr>
       <w:rFonts w:cs="Times New Roman"/>
     </w:rPr>
   </w:style>
-  <w:style w:type="character" w:styleId="ListLabel75">
+  <w:style w:type="character" w:styleId="ListLabel75" w:customStyle="1">
     <w:name w:val="ListLabel 75"/>
     <w:qFormat/>
     <w:rPr>
       <w:rFonts w:cs="Times New Roman"/>
     </w:rPr>
   </w:style>
-  <w:style w:type="character" w:styleId="ListLabel76">
+  <w:style w:type="character" w:styleId="ListLabel76" w:customStyle="1">
     <w:name w:val="ListLabel 76"/>
     <w:qFormat/>
     <w:rPr>
       <w:rFonts w:cs="Times New Roman"/>
     </w:rPr>
   </w:style>
-  <w:style w:type="character" w:styleId="ListLabel77">
+  <w:style w:type="character" w:styleId="ListLabel77" w:customStyle="1">
     <w:name w:val="ListLabel 77"/>
     <w:qFormat/>
     <w:rPr>
       <w:rFonts w:cs="Times New Roman"/>
     </w:rPr>
   </w:style>
-  <w:style w:type="character" w:styleId="ListLabel78">
+  <w:style w:type="character" w:styleId="ListLabel78" w:customStyle="1">
     <w:name w:val="ListLabel 78"/>
     <w:qFormat/>
     <w:rPr>
       <w:rFonts w:cs="Times New Roman"/>
     </w:rPr>
   </w:style>
-  <w:style w:type="character" w:styleId="ListLabel79">
+  <w:style w:type="character" w:styleId="ListLabel79" w:customStyle="1">
     <w:name w:val="ListLabel 79"/>
     <w:qFormat/>
     <w:rPr>
       <w:rFonts w:cs="Times New Roman"/>
     </w:rPr>
   </w:style>
-  <w:style w:type="character" w:styleId="ListLabel80">
+  <w:style w:type="character" w:styleId="ListLabel80" w:customStyle="1">
     <w:name w:val="ListLabel 80"/>
     <w:qFormat/>
     <w:rPr>
       <w:rFonts w:cs="Times New Roman"/>
     </w:rPr>
   </w:style>
-  <w:style w:type="character" w:styleId="ListLabel81">
+  <w:style w:type="character" w:styleId="ListLabel81" w:customStyle="1">
     <w:name w:val="ListLabel 81"/>
     <w:qFormat/>
     <w:rPr>
       <w:rFonts w:cs="Times New Roman"/>
     </w:rPr>
   </w:style>
-  <w:style w:type="character" w:styleId="ListLabel82">
+  <w:style w:type="character" w:styleId="ListLabel82" w:customStyle="1">
     <w:name w:val="ListLabel 82"/>
     <w:qFormat/>
     <w:rPr>
       <w:rFonts w:cs="Times New Roman"/>
     </w:rPr>
   </w:style>
-  <w:style w:type="character" w:styleId="ListLabel83">
+  <w:style w:type="character" w:styleId="ListLabel83" w:customStyle="1">
     <w:name w:val="ListLabel 83"/>
     <w:qFormat/>
     <w:rPr>
       <w:rFonts w:cs="Times New Roman"/>
     </w:rPr>
   </w:style>
-  <w:style w:type="character" w:styleId="ListLabel84">
+  <w:style w:type="character" w:styleId="ListLabel84" w:customStyle="1">
     <w:name w:val="ListLabel 84"/>
     <w:qFormat/>
     <w:rPr>
       <w:rFonts w:cs="Times New Roman"/>
     </w:rPr>
   </w:style>
-  <w:style w:type="character" w:styleId="ListLabel85">
+  <w:style w:type="character" w:styleId="ListLabel85" w:customStyle="1">
     <w:name w:val="ListLabel 85"/>
     <w:qFormat/>
     <w:rPr>
       <w:rFonts w:cs="Times New Roman"/>
     </w:rPr>
   </w:style>
-  <w:style w:type="character" w:styleId="ListLabel86">
+  <w:style w:type="character" w:styleId="ListLabel86" w:customStyle="1">
     <w:name w:val="ListLabel 86"/>
     <w:qFormat/>
     <w:rPr>
       <w:rFonts w:cs="Times New Roman"/>
     </w:rPr>
   </w:style>
-  <w:style w:type="character" w:styleId="ListLabel87">
+  <w:style w:type="character" w:styleId="ListLabel87" w:customStyle="1">
     <w:name w:val="ListLabel 87"/>
     <w:qFormat/>
     <w:rPr>
       <w:rFonts w:cs="Times New Roman"/>
     </w:rPr>
   </w:style>
-  <w:style w:type="character" w:styleId="ListLabel88">
+  <w:style w:type="character" w:styleId="ListLabel88" w:customStyle="1">
     <w:name w:val="ListLabel 88"/>
     <w:qFormat/>
     <w:rPr>
       <w:rFonts w:cs="Times New Roman"/>
     </w:rPr>
   </w:style>
-  <w:style w:type="character" w:styleId="ListLabel89">
+  <w:style w:type="character" w:styleId="ListLabel89" w:customStyle="1">
     <w:name w:val="ListLabel 89"/>
     <w:qFormat/>
     <w:rPr>
       <w:rFonts w:cs="Times New Roman"/>
     </w:rPr>
   </w:style>
-  <w:style w:type="character" w:styleId="ListLabel90">
+  <w:style w:type="character" w:styleId="ListLabel90" w:customStyle="1">
     <w:name w:val="ListLabel 90"/>
     <w:qFormat/>
     <w:rPr>
       <w:rFonts w:cs="Times New Roman"/>
     </w:rPr>
   </w:style>
-  <w:style w:type="paragraph" w:styleId="Heading">
+  <w:style w:type="paragraph" w:styleId="Heading" w:customStyle="1">
     <w:name w:val="Heading"/>
     <w:basedOn w:val="Normal"/>
     <w:next w:val="TextBody"/>
@@ -5759,7 +4792,7 @@
       <w:szCs w:val="24"/>
     </w:rPr>
   </w:style>
-  <w:style w:type="paragraph" w:styleId="Index">
+  <w:style w:type="paragraph" w:styleId="Index" w:customStyle="1">
     <w:name w:val="Index"/>
     <w:basedOn w:val="Normal"/>
     <w:qFormat/>
@@ -5768,6 +4801,22 @@
     </w:pPr>
     <w:rPr>
       <w:rFonts w:cs="FreeSans"/>
+    </w:rPr>
+  </w:style>
+  <w:style w:type="paragraph" w:styleId="Caption1">
+    <w:name w:val="caption"/>
+    <w:basedOn w:val="Normal"/>
+    <w:next w:val="Normal"/>
+    <w:uiPriority w:val="99"/>
+    <w:qFormat/>
+    <w:rsid w:val="00a517cc"/>
+    <w:pPr/>
+    <w:rPr>
+      <w:b/>
+      <w:bCs/>
+      <w:color w:val="1481AB"/>
+      <w:sz w:val="16"/>
+      <w:szCs w:val="16"/>
     </w:rPr>
   </w:style>
   <w:style w:type="paragraph" w:styleId="Contents1">
@@ -5877,22 +4926,6 @@
       <w:szCs w:val="52"/>
     </w:rPr>
   </w:style>
-  <w:style w:type="paragraph" w:styleId="Caption1">
-    <w:name w:val="caption"/>
-    <w:basedOn w:val="Normal"/>
-    <w:next w:val="Normal"/>
-    <w:uiPriority w:val="99"/>
-    <w:qFormat/>
-    <w:rsid w:val="00a517cc"/>
-    <w:pPr/>
-    <w:rPr>
-      <w:b/>
-      <w:bCs/>
-      <w:color w:val="1481AB"/>
-      <w:sz w:val="16"/>
-      <w:szCs w:val="16"/>
-    </w:rPr>
-  </w:style>
   <w:style w:type="paragraph" w:styleId="Subtitle">
     <w:name w:val="Subtitle"/>
     <w:basedOn w:val="Normal"/>
@@ -5926,7 +4959,7 @@
     <w:rPr>
       <w:rFonts w:ascii="Century Gothic" w:hAnsi="Century Gothic" w:eastAsia="Times New Roman" w:cs="Times New Roman"/>
       <w:color w:val="00000A"/>
-      <w:sz w:val="20"/>
+      <w:sz w:val="22"/>
       <w:szCs w:val="20"/>
       <w:lang w:val="en-US" w:eastAsia="en-US" w:bidi="ar-SA"/>
     </w:rPr>
@@ -5974,7 +5007,7 @@
     <w:qFormat/>
     <w:rsid w:val="00a517cc"/>
     <w:pPr>
-      <w:shd w:val="clear" w:fill="E68923"/>
+      <w:shd w:fill="E68923" w:val="clear"/>
     </w:pPr>
     <w:rPr/>
   </w:style>
@@ -6344,7 +5377,7 @@
 </file>
 
 <file path=customXml/itemProps1.xml><?xml version="1.0" encoding="utf-8"?>
-<ds:datastoreItem xmlns:ds="http://schemas.openxmlformats.org/officeDocument/2006/customXml" ds:itemID="{5B04EAC1-F89D-404C-98F5-CA9F3C6378A1}">
+<ds:datastoreItem xmlns:ds="http://schemas.openxmlformats.org/officeDocument/2006/customXml" ds:itemID="{6CDE6961-4CDD-4D97-929C-37DFD4CA4810}">
   <ds:schemaRefs>
     <ds:schemaRef ds:uri="http://schemas.openxmlformats.org/officeDocument/2006/bibliography"/>
   </ds:schemaRefs>

</xml_diff>